<commit_message>
update po_ni lab 3
</commit_message>
<xml_diff>
--- a/po_ni/Лабораторная работа 3/Отчет_лаб_3.docx
+++ b/po_ni/Лабораторная работа 3/Отчет_лаб_3.docx
@@ -10126,20 +10126,23 @@
         <w:ind w:right="0" w:firstLine="0" w:left="0"/>
         <w:jc w:val="left"/>
         <w:rPr>
+          <w:sz w:val="20"/>
+          <w:szCs w:val="20"/>
+        </w:rPr>
+      </w:pPr>
+      <w:r>
+        <w:rPr>
           <w:color w:val="000000"/>
+          <w:sz w:val="20"/>
+          <w:szCs w:val="20"/>
           <w:highlight w:val="none"/>
         </w:rPr>
-      </w:pPr>
-      <w:r>
-        <w:rPr>
-          <w:color w:val="000000"/>
-          <w:highlight w:val="none"/>
-        </w:rPr>
-      </w:r>
-      <w:r>
-        <w:rPr>
-          <w:color w:val="000000"/>
-          <w:highlight w:val="none"/>
+        <w:t xml:space="preserve">import dash</w:t>
+      </w:r>
+      <w:r>
+        <w:rPr>
+          <w:sz w:val="20"/>
+          <w:szCs w:val="20"/>
         </w:rPr>
       </w:r>
     </w:p>
@@ -10156,24 +10159,23 @@
         <w:ind w:right="0" w:firstLine="0" w:left="0"/>
         <w:jc w:val="left"/>
         <w:rPr>
+          <w:sz w:val="20"/>
+          <w:szCs w:val="20"/>
+        </w:rPr>
+      </w:pPr>
+      <w:r>
+        <w:rPr>
           <w:color w:val="000000"/>
+          <w:sz w:val="20"/>
+          <w:szCs w:val="20"/>
           <w:highlight w:val="none"/>
-          <w:lang w:val="undefined"/>
-        </w:rPr>
-      </w:pPr>
-      <w:r>
-        <w:rPr>
-          <w:color w:val="000000"/>
-          <w:highlight w:val="none"/>
-          <w:lang w:val="undefined"/>
-        </w:rPr>
-        <w:t xml:space="preserve">Скриншот программы:</w:t>
-      </w:r>
-      <w:r>
-        <w:rPr>
-          <w:color w:val="000000"/>
-          <w:highlight w:val="none"/>
-          <w:lang w:val="undefined"/>
+        </w:rPr>
+        <w:t xml:space="preserve">from dash import dcc, html, Input, Output, State</w:t>
+      </w:r>
+      <w:r>
+        <w:rPr>
+          <w:sz w:val="20"/>
+          <w:szCs w:val="20"/>
         </w:rPr>
       </w:r>
     </w:p>
@@ -10190,20 +10192,23 @@
         <w:ind w:right="0" w:firstLine="0" w:left="0"/>
         <w:jc w:val="left"/>
         <w:rPr>
+          <w:sz w:val="20"/>
+          <w:szCs w:val="20"/>
+        </w:rPr>
+      </w:pPr>
+      <w:r>
+        <w:rPr>
           <w:color w:val="000000"/>
+          <w:sz w:val="20"/>
+          <w:szCs w:val="20"/>
           <w:highlight w:val="none"/>
         </w:rPr>
-      </w:pPr>
-      <w:r>
-        <w:rPr>
-          <w:color w:val="000000"/>
-          <w:highlight w:val="none"/>
-        </w:rPr>
-      </w:r>
-      <w:r>
-        <w:rPr>
-          <w:color w:val="000000"/>
-          <w:highlight w:val="none"/>
+        <w:t xml:space="preserve">import requests</w:t>
+      </w:r>
+      <w:r>
+        <w:rPr>
+          <w:sz w:val="20"/>
+          <w:szCs w:val="20"/>
         </w:rPr>
       </w:r>
     </w:p>
@@ -10220,17 +10225,4807 @@
         <w:ind w:right="0" w:firstLine="0" w:left="0"/>
         <w:jc w:val="left"/>
         <w:rPr>
+          <w:sz w:val="20"/>
+          <w:szCs w:val="20"/>
+        </w:rPr>
+      </w:pPr>
+      <w:r>
+        <w:rPr>
           <w:color w:val="000000"/>
+          <w:sz w:val="20"/>
+          <w:szCs w:val="20"/>
           <w:highlight w:val="none"/>
         </w:rPr>
-      </w:pPr>
-      <w:r>
+        <w:t xml:space="preserve">import pandas as pd</w:t>
+      </w:r>
+      <w:r>
+        <w:rPr>
+          <w:sz w:val="20"/>
+          <w:szCs w:val="20"/>
+        </w:rPr>
+      </w:r>
+    </w:p>
+    <w:p>
+      <w:pPr>
+        <w:pBdr>
+          <w:top w:val="none" w:color="000000" w:sz="4" w:space="0"/>
+          <w:left w:val="none" w:color="000000" w:sz="4" w:space="0"/>
+          <w:bottom w:val="none" w:color="000000" w:sz="4" w:space="0"/>
+          <w:right w:val="none" w:color="000000" w:sz="4" w:space="0"/>
+          <w:between w:val="none" w:color="000000" w:sz="4" w:space="0"/>
+        </w:pBdr>
+        <w:spacing w:line="240" w:lineRule="auto"/>
+        <w:ind w:right="0" w:firstLine="0" w:left="0"/>
+        <w:jc w:val="left"/>
+        <w:rPr>
+          <w:sz w:val="20"/>
+          <w:szCs w:val="20"/>
+        </w:rPr>
+      </w:pPr>
+      <w:r>
+        <w:rPr>
+          <w:color w:val="000000"/>
+          <w:sz w:val="20"/>
+          <w:szCs w:val="20"/>
+          <w:highlight w:val="none"/>
+        </w:rPr>
+        <w:t xml:space="preserve">import plotly.express as px</w:t>
+      </w:r>
+      <w:r>
+        <w:rPr>
+          <w:sz w:val="20"/>
+          <w:szCs w:val="20"/>
+        </w:rPr>
+      </w:r>
+    </w:p>
+    <w:p>
+      <w:pPr>
+        <w:pBdr>
+          <w:top w:val="none" w:color="000000" w:sz="4" w:space="0"/>
+          <w:left w:val="none" w:color="000000" w:sz="4" w:space="0"/>
+          <w:bottom w:val="none" w:color="000000" w:sz="4" w:space="0"/>
+          <w:right w:val="none" w:color="000000" w:sz="4" w:space="0"/>
+          <w:between w:val="none" w:color="000000" w:sz="4" w:space="0"/>
+        </w:pBdr>
+        <w:spacing w:line="240" w:lineRule="auto"/>
+        <w:ind w:right="0" w:firstLine="0" w:left="0"/>
+        <w:jc w:val="left"/>
+        <w:rPr>
+          <w:sz w:val="20"/>
+          <w:szCs w:val="20"/>
+        </w:rPr>
+      </w:pPr>
+      <w:r>
+        <w:rPr>
+          <w:color w:val="000000"/>
+          <w:sz w:val="20"/>
+          <w:szCs w:val="20"/>
+          <w:highlight w:val="none"/>
+        </w:rPr>
+      </w:r>
+      <w:r>
+        <w:rPr>
+          <w:sz w:val="20"/>
+          <w:szCs w:val="20"/>
+        </w:rPr>
+      </w:r>
+    </w:p>
+    <w:p>
+      <w:pPr>
+        <w:pBdr>
+          <w:top w:val="none" w:color="000000" w:sz="4" w:space="0"/>
+          <w:left w:val="none" w:color="000000" w:sz="4" w:space="0"/>
+          <w:bottom w:val="none" w:color="000000" w:sz="4" w:space="0"/>
+          <w:right w:val="none" w:color="000000" w:sz="4" w:space="0"/>
+          <w:between w:val="none" w:color="000000" w:sz="4" w:space="0"/>
+        </w:pBdr>
+        <w:spacing w:line="240" w:lineRule="auto"/>
+        <w:ind w:right="0" w:firstLine="0" w:left="0"/>
+        <w:jc w:val="left"/>
+        <w:rPr>
+          <w:sz w:val="20"/>
+          <w:szCs w:val="20"/>
+        </w:rPr>
+      </w:pPr>
+      <w:r>
+        <w:rPr>
+          <w:color w:val="000000"/>
+          <w:sz w:val="20"/>
+          <w:szCs w:val="20"/>
+          <w:highlight w:val="none"/>
+        </w:rPr>
+        <w:t xml:space="preserve"># Инициализация Dash приложения с подключением внешнего CSS</w:t>
+      </w:r>
+      <w:r>
+        <w:rPr>
+          <w:sz w:val="20"/>
+          <w:szCs w:val="20"/>
+        </w:rPr>
+      </w:r>
+    </w:p>
+    <w:p>
+      <w:pPr>
+        <w:pBdr>
+          <w:top w:val="none" w:color="000000" w:sz="4" w:space="0"/>
+          <w:left w:val="none" w:color="000000" w:sz="4" w:space="0"/>
+          <w:bottom w:val="none" w:color="000000" w:sz="4" w:space="0"/>
+          <w:right w:val="none" w:color="000000" w:sz="4" w:space="0"/>
+          <w:between w:val="none" w:color="000000" w:sz="4" w:space="0"/>
+        </w:pBdr>
+        <w:spacing w:line="240" w:lineRule="auto"/>
+        <w:ind w:right="0" w:firstLine="0" w:left="0"/>
+        <w:jc w:val="left"/>
+        <w:rPr>
+          <w:sz w:val="20"/>
+          <w:szCs w:val="20"/>
+        </w:rPr>
+      </w:pPr>
+      <w:r>
+        <w:rPr>
+          <w:color w:val="000000"/>
+          <w:sz w:val="20"/>
+          <w:szCs w:val="20"/>
+          <w:highlight w:val="none"/>
+        </w:rPr>
+        <w:t xml:space="preserve">app = dash.Dash(__name__, external_stylesheets=['/assets/styles.css'])</w:t>
+      </w:r>
+      <w:r>
+        <w:rPr>
+          <w:sz w:val="20"/>
+          <w:szCs w:val="20"/>
+        </w:rPr>
+      </w:r>
+    </w:p>
+    <w:p>
+      <w:pPr>
+        <w:pBdr>
+          <w:top w:val="none" w:color="000000" w:sz="4" w:space="0"/>
+          <w:left w:val="none" w:color="000000" w:sz="4" w:space="0"/>
+          <w:bottom w:val="none" w:color="000000" w:sz="4" w:space="0"/>
+          <w:right w:val="none" w:color="000000" w:sz="4" w:space="0"/>
+          <w:between w:val="none" w:color="000000" w:sz="4" w:space="0"/>
+        </w:pBdr>
+        <w:spacing w:line="240" w:lineRule="auto"/>
+        <w:ind w:right="0" w:firstLine="0" w:left="0"/>
+        <w:jc w:val="left"/>
+        <w:rPr>
+          <w:sz w:val="20"/>
+          <w:szCs w:val="20"/>
+        </w:rPr>
+      </w:pPr>
+      <w:r>
+        <w:rPr>
+          <w:color w:val="000000"/>
+          <w:sz w:val="20"/>
+          <w:szCs w:val="20"/>
+          <w:highlight w:val="none"/>
+        </w:rPr>
+      </w:r>
+      <w:r>
+        <w:rPr>
+          <w:sz w:val="20"/>
+          <w:szCs w:val="20"/>
+        </w:rPr>
+      </w:r>
+    </w:p>
+    <w:p>
+      <w:pPr>
+        <w:pBdr>
+          <w:top w:val="none" w:color="000000" w:sz="4" w:space="0"/>
+          <w:left w:val="none" w:color="000000" w:sz="4" w:space="0"/>
+          <w:bottom w:val="none" w:color="000000" w:sz="4" w:space="0"/>
+          <w:right w:val="none" w:color="000000" w:sz="4" w:space="0"/>
+          <w:between w:val="none" w:color="000000" w:sz="4" w:space="0"/>
+        </w:pBdr>
+        <w:spacing w:line="240" w:lineRule="auto"/>
+        <w:ind w:right="0" w:firstLine="0" w:left="0"/>
+        <w:jc w:val="left"/>
+        <w:rPr>
+          <w:sz w:val="20"/>
+          <w:szCs w:val="20"/>
+        </w:rPr>
+      </w:pPr>
+      <w:r>
+        <w:rPr>
+          <w:color w:val="000000"/>
+          <w:sz w:val="20"/>
+          <w:szCs w:val="20"/>
+          <w:highlight w:val="none"/>
+        </w:rPr>
+        <w:t xml:space="preserve"># Словарь для перевода валют на русский язык</w:t>
+      </w:r>
+      <w:r>
+        <w:rPr>
+          <w:sz w:val="20"/>
+          <w:szCs w:val="20"/>
+        </w:rPr>
+      </w:r>
+    </w:p>
+    <w:p>
+      <w:pPr>
+        <w:pBdr>
+          <w:top w:val="none" w:color="000000" w:sz="4" w:space="0"/>
+          <w:left w:val="none" w:color="000000" w:sz="4" w:space="0"/>
+          <w:bottom w:val="none" w:color="000000" w:sz="4" w:space="0"/>
+          <w:right w:val="none" w:color="000000" w:sz="4" w:space="0"/>
+          <w:between w:val="none" w:color="000000" w:sz="4" w:space="0"/>
+        </w:pBdr>
+        <w:spacing w:line="240" w:lineRule="auto"/>
+        <w:ind w:right="0" w:firstLine="0" w:left="0"/>
+        <w:jc w:val="left"/>
+        <w:rPr>
+          <w:sz w:val="20"/>
+          <w:szCs w:val="20"/>
+        </w:rPr>
+      </w:pPr>
+      <w:r>
+        <w:rPr>
+          <w:color w:val="000000"/>
+          <w:sz w:val="20"/>
+          <w:szCs w:val="20"/>
+          <w:highlight w:val="none"/>
+        </w:rPr>
+        <w:t xml:space="preserve">currency_names_ru = {</w:t>
+      </w:r>
+      <w:r>
+        <w:rPr>
+          <w:sz w:val="20"/>
+          <w:szCs w:val="20"/>
+        </w:rPr>
+      </w:r>
+    </w:p>
+    <w:p>
+      <w:pPr>
+        <w:pBdr>
+          <w:top w:val="none" w:color="000000" w:sz="4" w:space="0"/>
+          <w:left w:val="none" w:color="000000" w:sz="4" w:space="0"/>
+          <w:bottom w:val="none" w:color="000000" w:sz="4" w:space="0"/>
+          <w:right w:val="none" w:color="000000" w:sz="4" w:space="0"/>
+          <w:between w:val="none" w:color="000000" w:sz="4" w:space="0"/>
+        </w:pBdr>
+        <w:spacing w:line="240" w:lineRule="auto"/>
+        <w:ind w:right="0" w:firstLine="0" w:left="0"/>
+        <w:jc w:val="left"/>
+        <w:rPr>
+          <w:sz w:val="20"/>
+          <w:szCs w:val="20"/>
+        </w:rPr>
+      </w:pPr>
+      <w:r>
+        <w:rPr>
+          <w:color w:val="000000"/>
+          <w:sz w:val="20"/>
+          <w:szCs w:val="20"/>
+          <w:highlight w:val="none"/>
+        </w:rPr>
+        <w:t xml:space="preserve">    'USD': 'Доллар США',</w:t>
+      </w:r>
+      <w:r>
+        <w:rPr>
+          <w:sz w:val="20"/>
+          <w:szCs w:val="20"/>
+        </w:rPr>
+      </w:r>
+    </w:p>
+    <w:p>
+      <w:pPr>
+        <w:pBdr>
+          <w:top w:val="none" w:color="000000" w:sz="4" w:space="0"/>
+          <w:left w:val="none" w:color="000000" w:sz="4" w:space="0"/>
+          <w:bottom w:val="none" w:color="000000" w:sz="4" w:space="0"/>
+          <w:right w:val="none" w:color="000000" w:sz="4" w:space="0"/>
+          <w:between w:val="none" w:color="000000" w:sz="4" w:space="0"/>
+        </w:pBdr>
+        <w:spacing w:line="240" w:lineRule="auto"/>
+        <w:ind w:right="0" w:firstLine="0" w:left="0"/>
+        <w:jc w:val="left"/>
+        <w:rPr>
+          <w:sz w:val="20"/>
+          <w:szCs w:val="20"/>
+        </w:rPr>
+      </w:pPr>
+      <w:r>
+        <w:rPr>
+          <w:color w:val="000000"/>
+          <w:sz w:val="20"/>
+          <w:szCs w:val="20"/>
+          <w:highlight w:val="none"/>
+        </w:rPr>
+        <w:t xml:space="preserve">    'EUR': 'Евро',</w:t>
+      </w:r>
+      <w:r>
+        <w:rPr>
+          <w:sz w:val="20"/>
+          <w:szCs w:val="20"/>
+        </w:rPr>
+      </w:r>
+    </w:p>
+    <w:p>
+      <w:pPr>
+        <w:pBdr>
+          <w:top w:val="none" w:color="000000" w:sz="4" w:space="0"/>
+          <w:left w:val="none" w:color="000000" w:sz="4" w:space="0"/>
+          <w:bottom w:val="none" w:color="000000" w:sz="4" w:space="0"/>
+          <w:right w:val="none" w:color="000000" w:sz="4" w:space="0"/>
+          <w:between w:val="none" w:color="000000" w:sz="4" w:space="0"/>
+        </w:pBdr>
+        <w:spacing w:line="240" w:lineRule="auto"/>
+        <w:ind w:right="0" w:firstLine="0" w:left="0"/>
+        <w:jc w:val="left"/>
+        <w:rPr>
+          <w:sz w:val="20"/>
+          <w:szCs w:val="20"/>
+        </w:rPr>
+      </w:pPr>
+      <w:r>
+        <w:rPr>
+          <w:color w:val="000000"/>
+          <w:sz w:val="20"/>
+          <w:szCs w:val="20"/>
+          <w:highlight w:val="none"/>
+        </w:rPr>
+        <w:t xml:space="preserve">    'RUB': 'Российский рубль',</w:t>
+      </w:r>
+      <w:r>
+        <w:rPr>
+          <w:sz w:val="20"/>
+          <w:szCs w:val="20"/>
+        </w:rPr>
+      </w:r>
+    </w:p>
+    <w:p>
+      <w:pPr>
+        <w:pBdr>
+          <w:top w:val="none" w:color="000000" w:sz="4" w:space="0"/>
+          <w:left w:val="none" w:color="000000" w:sz="4" w:space="0"/>
+          <w:bottom w:val="none" w:color="000000" w:sz="4" w:space="0"/>
+          <w:right w:val="none" w:color="000000" w:sz="4" w:space="0"/>
+          <w:between w:val="none" w:color="000000" w:sz="4" w:space="0"/>
+        </w:pBdr>
+        <w:spacing w:line="240" w:lineRule="auto"/>
+        <w:ind w:right="0" w:firstLine="0" w:left="0"/>
+        <w:jc w:val="left"/>
+        <w:rPr>
+          <w:sz w:val="20"/>
+          <w:szCs w:val="20"/>
+        </w:rPr>
+      </w:pPr>
+      <w:r>
+        <w:rPr>
+          <w:color w:val="000000"/>
+          <w:sz w:val="20"/>
+          <w:szCs w:val="20"/>
+          <w:highlight w:val="none"/>
+        </w:rPr>
+        <w:t xml:space="preserve">    'GBP': 'Фунт стерлингов',</w:t>
+      </w:r>
+      <w:r>
+        <w:rPr>
+          <w:sz w:val="20"/>
+          <w:szCs w:val="20"/>
+        </w:rPr>
+      </w:r>
+    </w:p>
+    <w:p>
+      <w:pPr>
+        <w:pBdr>
+          <w:top w:val="none" w:color="000000" w:sz="4" w:space="0"/>
+          <w:left w:val="none" w:color="000000" w:sz="4" w:space="0"/>
+          <w:bottom w:val="none" w:color="000000" w:sz="4" w:space="0"/>
+          <w:right w:val="none" w:color="000000" w:sz="4" w:space="0"/>
+          <w:between w:val="none" w:color="000000" w:sz="4" w:space="0"/>
+        </w:pBdr>
+        <w:spacing w:line="240" w:lineRule="auto"/>
+        <w:ind w:right="0" w:firstLine="0" w:left="0"/>
+        <w:jc w:val="left"/>
+        <w:rPr>
+          <w:sz w:val="20"/>
+          <w:szCs w:val="20"/>
+        </w:rPr>
+      </w:pPr>
+      <w:r>
+        <w:rPr>
+          <w:color w:val="000000"/>
+          <w:sz w:val="20"/>
+          <w:szCs w:val="20"/>
+          <w:highlight w:val="none"/>
+        </w:rPr>
+        <w:t xml:space="preserve">    'JPY': 'Японская иена',</w:t>
+      </w:r>
+      <w:r>
+        <w:rPr>
+          <w:sz w:val="20"/>
+          <w:szCs w:val="20"/>
+        </w:rPr>
+      </w:r>
+    </w:p>
+    <w:p>
+      <w:pPr>
+        <w:pBdr>
+          <w:top w:val="none" w:color="000000" w:sz="4" w:space="0"/>
+          <w:left w:val="none" w:color="000000" w:sz="4" w:space="0"/>
+          <w:bottom w:val="none" w:color="000000" w:sz="4" w:space="0"/>
+          <w:right w:val="none" w:color="000000" w:sz="4" w:space="0"/>
+          <w:between w:val="none" w:color="000000" w:sz="4" w:space="0"/>
+        </w:pBdr>
+        <w:spacing w:line="240" w:lineRule="auto"/>
+        <w:ind w:right="0" w:firstLine="0" w:left="0"/>
+        <w:jc w:val="left"/>
+        <w:rPr>
+          <w:sz w:val="20"/>
+          <w:szCs w:val="20"/>
+        </w:rPr>
+      </w:pPr>
+      <w:r>
+        <w:rPr>
+          <w:color w:val="000000"/>
+          <w:sz w:val="20"/>
+          <w:szCs w:val="20"/>
+          <w:highlight w:val="none"/>
+        </w:rPr>
+        <w:t xml:space="preserve">    'CAD': 'Канадский доллар',</w:t>
+      </w:r>
+      <w:r>
+        <w:rPr>
+          <w:sz w:val="20"/>
+          <w:szCs w:val="20"/>
+        </w:rPr>
+      </w:r>
+    </w:p>
+    <w:p>
+      <w:pPr>
+        <w:pBdr>
+          <w:top w:val="none" w:color="000000" w:sz="4" w:space="0"/>
+          <w:left w:val="none" w:color="000000" w:sz="4" w:space="0"/>
+          <w:bottom w:val="none" w:color="000000" w:sz="4" w:space="0"/>
+          <w:right w:val="none" w:color="000000" w:sz="4" w:space="0"/>
+          <w:between w:val="none" w:color="000000" w:sz="4" w:space="0"/>
+        </w:pBdr>
+        <w:spacing w:line="240" w:lineRule="auto"/>
+        <w:ind w:right="0" w:firstLine="0" w:left="0"/>
+        <w:jc w:val="left"/>
+        <w:rPr>
+          <w:sz w:val="20"/>
+          <w:szCs w:val="20"/>
+        </w:rPr>
+      </w:pPr>
+      <w:r>
+        <w:rPr>
+          <w:color w:val="000000"/>
+          <w:sz w:val="20"/>
+          <w:szCs w:val="20"/>
+          <w:highlight w:val="none"/>
+        </w:rPr>
+        <w:t xml:space="preserve">    'AUD': 'Австралийский доллар',</w:t>
+      </w:r>
+      <w:r>
+        <w:rPr>
+          <w:sz w:val="20"/>
+          <w:szCs w:val="20"/>
+        </w:rPr>
+      </w:r>
+    </w:p>
+    <w:p>
+      <w:pPr>
+        <w:pBdr>
+          <w:top w:val="none" w:color="000000" w:sz="4" w:space="0"/>
+          <w:left w:val="none" w:color="000000" w:sz="4" w:space="0"/>
+          <w:bottom w:val="none" w:color="000000" w:sz="4" w:space="0"/>
+          <w:right w:val="none" w:color="000000" w:sz="4" w:space="0"/>
+          <w:between w:val="none" w:color="000000" w:sz="4" w:space="0"/>
+        </w:pBdr>
+        <w:spacing w:line="240" w:lineRule="auto"/>
+        <w:ind w:right="0" w:firstLine="0" w:left="0"/>
+        <w:jc w:val="left"/>
+        <w:rPr>
+          <w:sz w:val="20"/>
+          <w:szCs w:val="20"/>
+        </w:rPr>
+      </w:pPr>
+      <w:r>
+        <w:rPr>
+          <w:color w:val="000000"/>
+          <w:sz w:val="20"/>
+          <w:szCs w:val="20"/>
+          <w:highlight w:val="none"/>
+        </w:rPr>
+        <w:t xml:space="preserve">    'CHF': 'Швейцарский франк',</w:t>
+      </w:r>
+      <w:r>
+        <w:rPr>
+          <w:sz w:val="20"/>
+          <w:szCs w:val="20"/>
+        </w:rPr>
+      </w:r>
+    </w:p>
+    <w:p>
+      <w:pPr>
+        <w:pBdr>
+          <w:top w:val="none" w:color="000000" w:sz="4" w:space="0"/>
+          <w:left w:val="none" w:color="000000" w:sz="4" w:space="0"/>
+          <w:bottom w:val="none" w:color="000000" w:sz="4" w:space="0"/>
+          <w:right w:val="none" w:color="000000" w:sz="4" w:space="0"/>
+          <w:between w:val="none" w:color="000000" w:sz="4" w:space="0"/>
+        </w:pBdr>
+        <w:spacing w:line="240" w:lineRule="auto"/>
+        <w:ind w:right="0" w:firstLine="0" w:left="0"/>
+        <w:jc w:val="left"/>
+        <w:rPr>
+          <w:sz w:val="20"/>
+          <w:szCs w:val="20"/>
+        </w:rPr>
+      </w:pPr>
+      <w:r>
+        <w:rPr>
+          <w:color w:val="000000"/>
+          <w:sz w:val="20"/>
+          <w:szCs w:val="20"/>
+          <w:highlight w:val="none"/>
+        </w:rPr>
+        <w:t xml:space="preserve">    'CNY': 'Китайский юань',</w:t>
+      </w:r>
+      <w:r>
+        <w:rPr>
+          <w:sz w:val="20"/>
+          <w:szCs w:val="20"/>
+        </w:rPr>
+      </w:r>
+    </w:p>
+    <w:p>
+      <w:pPr>
+        <w:pBdr>
+          <w:top w:val="none" w:color="000000" w:sz="4" w:space="0"/>
+          <w:left w:val="none" w:color="000000" w:sz="4" w:space="0"/>
+          <w:bottom w:val="none" w:color="000000" w:sz="4" w:space="0"/>
+          <w:right w:val="none" w:color="000000" w:sz="4" w:space="0"/>
+          <w:between w:val="none" w:color="000000" w:sz="4" w:space="0"/>
+        </w:pBdr>
+        <w:spacing w:line="240" w:lineRule="auto"/>
+        <w:ind w:right="0" w:firstLine="0" w:left="0"/>
+        <w:jc w:val="left"/>
+        <w:rPr>
+          <w:sz w:val="20"/>
+          <w:szCs w:val="20"/>
+        </w:rPr>
+      </w:pPr>
+      <w:r>
+        <w:rPr>
+          <w:color w:val="000000"/>
+          <w:sz w:val="20"/>
+          <w:szCs w:val="20"/>
+          <w:highlight w:val="none"/>
+        </w:rPr>
+        <w:t xml:space="preserve">    'SEK': 'Шведская крона'</w:t>
+      </w:r>
+      <w:r>
+        <w:rPr>
+          <w:sz w:val="20"/>
+          <w:szCs w:val="20"/>
+        </w:rPr>
+      </w:r>
+    </w:p>
+    <w:p>
+      <w:pPr>
+        <w:pBdr>
+          <w:top w:val="none" w:color="000000" w:sz="4" w:space="0"/>
+          <w:left w:val="none" w:color="000000" w:sz="4" w:space="0"/>
+          <w:bottom w:val="none" w:color="000000" w:sz="4" w:space="0"/>
+          <w:right w:val="none" w:color="000000" w:sz="4" w:space="0"/>
+          <w:between w:val="none" w:color="000000" w:sz="4" w:space="0"/>
+        </w:pBdr>
+        <w:spacing w:line="240" w:lineRule="auto"/>
+        <w:ind w:right="0" w:firstLine="0" w:left="0"/>
+        <w:jc w:val="left"/>
+        <w:rPr>
+          <w:sz w:val="20"/>
+          <w:szCs w:val="20"/>
+        </w:rPr>
+      </w:pPr>
+      <w:r>
+        <w:rPr>
+          <w:color w:val="000000"/>
+          <w:sz w:val="20"/>
+          <w:szCs w:val="20"/>
+          <w:highlight w:val="none"/>
+        </w:rPr>
+        <w:t xml:space="preserve">}</w:t>
+      </w:r>
+      <w:r>
+        <w:rPr>
+          <w:sz w:val="20"/>
+          <w:szCs w:val="20"/>
+        </w:rPr>
+      </w:r>
+    </w:p>
+    <w:p>
+      <w:pPr>
+        <w:pBdr>
+          <w:top w:val="none" w:color="000000" w:sz="4" w:space="0"/>
+          <w:left w:val="none" w:color="000000" w:sz="4" w:space="0"/>
+          <w:bottom w:val="none" w:color="000000" w:sz="4" w:space="0"/>
+          <w:right w:val="none" w:color="000000" w:sz="4" w:space="0"/>
+          <w:between w:val="none" w:color="000000" w:sz="4" w:space="0"/>
+        </w:pBdr>
+        <w:spacing w:line="240" w:lineRule="auto"/>
+        <w:ind w:right="0" w:firstLine="0" w:left="0"/>
+        <w:jc w:val="left"/>
+        <w:rPr>
+          <w:sz w:val="20"/>
+          <w:szCs w:val="20"/>
+        </w:rPr>
+      </w:pPr>
+      <w:r>
+        <w:rPr>
+          <w:color w:val="000000"/>
+          <w:sz w:val="20"/>
+          <w:szCs w:val="20"/>
+          <w:highlight w:val="none"/>
+        </w:rPr>
+      </w:r>
+      <w:r>
+        <w:rPr>
+          <w:sz w:val="20"/>
+          <w:szCs w:val="20"/>
+        </w:rPr>
+      </w:r>
+    </w:p>
+    <w:p>
+      <w:pPr>
+        <w:pBdr>
+          <w:top w:val="none" w:color="000000" w:sz="4" w:space="0"/>
+          <w:left w:val="none" w:color="000000" w:sz="4" w:space="0"/>
+          <w:bottom w:val="none" w:color="000000" w:sz="4" w:space="0"/>
+          <w:right w:val="none" w:color="000000" w:sz="4" w:space="0"/>
+          <w:between w:val="none" w:color="000000" w:sz="4" w:space="0"/>
+        </w:pBdr>
+        <w:spacing w:line="240" w:lineRule="auto"/>
+        <w:ind w:right="0" w:firstLine="0" w:left="0"/>
+        <w:jc w:val="left"/>
+        <w:rPr>
+          <w:sz w:val="20"/>
+          <w:szCs w:val="20"/>
+        </w:rPr>
+      </w:pPr>
+      <w:r>
+        <w:rPr>
+          <w:color w:val="000000"/>
+          <w:sz w:val="20"/>
+          <w:szCs w:val="20"/>
+          <w:highlight w:val="none"/>
+        </w:rPr>
+        <w:t xml:space="preserve"># Функция для получения курсов валют</w:t>
+      </w:r>
+      <w:r>
+        <w:rPr>
+          <w:sz w:val="20"/>
+          <w:szCs w:val="20"/>
+        </w:rPr>
+      </w:r>
+    </w:p>
+    <w:p>
+      <w:pPr>
+        <w:pBdr>
+          <w:top w:val="none" w:color="000000" w:sz="4" w:space="0"/>
+          <w:left w:val="none" w:color="000000" w:sz="4" w:space="0"/>
+          <w:bottom w:val="none" w:color="000000" w:sz="4" w:space="0"/>
+          <w:right w:val="none" w:color="000000" w:sz="4" w:space="0"/>
+          <w:between w:val="none" w:color="000000" w:sz="4" w:space="0"/>
+        </w:pBdr>
+        <w:spacing w:line="240" w:lineRule="auto"/>
+        <w:ind w:right="0" w:firstLine="0" w:left="0"/>
+        <w:jc w:val="left"/>
+        <w:rPr>
+          <w:sz w:val="20"/>
+          <w:szCs w:val="20"/>
+        </w:rPr>
+      </w:pPr>
+      <w:r>
+        <w:rPr>
+          <w:color w:val="000000"/>
+          <w:sz w:val="20"/>
+          <w:szCs w:val="20"/>
+          <w:highlight w:val="none"/>
+        </w:rPr>
+        <w:t xml:space="preserve">def get_exchange_rates(base_currency):</w:t>
+      </w:r>
+      <w:r>
+        <w:rPr>
+          <w:sz w:val="20"/>
+          <w:szCs w:val="20"/>
+        </w:rPr>
+      </w:r>
+    </w:p>
+    <w:p>
+      <w:pPr>
+        <w:pBdr>
+          <w:top w:val="none" w:color="000000" w:sz="4" w:space="0"/>
+          <w:left w:val="none" w:color="000000" w:sz="4" w:space="0"/>
+          <w:bottom w:val="none" w:color="000000" w:sz="4" w:space="0"/>
+          <w:right w:val="none" w:color="000000" w:sz="4" w:space="0"/>
+          <w:between w:val="none" w:color="000000" w:sz="4" w:space="0"/>
+        </w:pBdr>
+        <w:spacing w:line="240" w:lineRule="auto"/>
+        <w:ind w:right="0" w:firstLine="0" w:left="0"/>
+        <w:jc w:val="left"/>
+        <w:rPr>
+          <w:sz w:val="20"/>
+          <w:szCs w:val="20"/>
+        </w:rPr>
+      </w:pPr>
+      <w:r>
+        <w:rPr>
+          <w:color w:val="000000"/>
+          <w:sz w:val="20"/>
+          <w:szCs w:val="20"/>
+          <w:highlight w:val="none"/>
+        </w:rPr>
+        <w:t xml:space="preserve">    url = f"https://api.exchangerate-api.com/v4/latest/{base_currency}"</w:t>
+      </w:r>
+      <w:r>
+        <w:rPr>
+          <w:sz w:val="20"/>
+          <w:szCs w:val="20"/>
+        </w:rPr>
+      </w:r>
+    </w:p>
+    <w:p>
+      <w:pPr>
+        <w:pBdr>
+          <w:top w:val="none" w:color="000000" w:sz="4" w:space="0"/>
+          <w:left w:val="none" w:color="000000" w:sz="4" w:space="0"/>
+          <w:bottom w:val="none" w:color="000000" w:sz="4" w:space="0"/>
+          <w:right w:val="none" w:color="000000" w:sz="4" w:space="0"/>
+          <w:between w:val="none" w:color="000000" w:sz="4" w:space="0"/>
+        </w:pBdr>
+        <w:spacing w:line="240" w:lineRule="auto"/>
+        <w:ind w:right="0" w:firstLine="0" w:left="0"/>
+        <w:jc w:val="left"/>
+        <w:rPr>
+          <w:sz w:val="20"/>
+          <w:szCs w:val="20"/>
+        </w:rPr>
+      </w:pPr>
+      <w:r>
+        <w:rPr>
+          <w:color w:val="000000"/>
+          <w:sz w:val="20"/>
+          <w:szCs w:val="20"/>
+          <w:highlight w:val="none"/>
+        </w:rPr>
+        <w:t xml:space="preserve">    response = requests.get(url)</w:t>
+      </w:r>
+      <w:r>
+        <w:rPr>
+          <w:sz w:val="20"/>
+          <w:szCs w:val="20"/>
+        </w:rPr>
+      </w:r>
+    </w:p>
+    <w:p>
+      <w:pPr>
+        <w:pBdr>
+          <w:top w:val="none" w:color="000000" w:sz="4" w:space="0"/>
+          <w:left w:val="none" w:color="000000" w:sz="4" w:space="0"/>
+          <w:bottom w:val="none" w:color="000000" w:sz="4" w:space="0"/>
+          <w:right w:val="none" w:color="000000" w:sz="4" w:space="0"/>
+          <w:between w:val="none" w:color="000000" w:sz="4" w:space="0"/>
+        </w:pBdr>
+        <w:spacing w:line="240" w:lineRule="auto"/>
+        <w:ind w:right="0" w:firstLine="0" w:left="0"/>
+        <w:jc w:val="left"/>
+        <w:rPr>
+          <w:sz w:val="20"/>
+          <w:szCs w:val="20"/>
+        </w:rPr>
+      </w:pPr>
+      <w:r>
+        <w:rPr>
+          <w:color w:val="000000"/>
+          <w:sz w:val="20"/>
+          <w:szCs w:val="20"/>
+          <w:highlight w:val="none"/>
+        </w:rPr>
+        <w:t xml:space="preserve">    if response.status_code == 200:</w:t>
+      </w:r>
+      <w:r>
+        <w:rPr>
+          <w:sz w:val="20"/>
+          <w:szCs w:val="20"/>
+        </w:rPr>
+      </w:r>
+    </w:p>
+    <w:p>
+      <w:pPr>
+        <w:pBdr>
+          <w:top w:val="none" w:color="000000" w:sz="4" w:space="0"/>
+          <w:left w:val="none" w:color="000000" w:sz="4" w:space="0"/>
+          <w:bottom w:val="none" w:color="000000" w:sz="4" w:space="0"/>
+          <w:right w:val="none" w:color="000000" w:sz="4" w:space="0"/>
+          <w:between w:val="none" w:color="000000" w:sz="4" w:space="0"/>
+        </w:pBdr>
+        <w:spacing w:line="240" w:lineRule="auto"/>
+        <w:ind w:right="0" w:firstLine="0" w:left="0"/>
+        <w:jc w:val="left"/>
+        <w:rPr>
+          <w:sz w:val="20"/>
+          <w:szCs w:val="20"/>
+        </w:rPr>
+      </w:pPr>
+      <w:r>
+        <w:rPr>
+          <w:color w:val="000000"/>
+          <w:sz w:val="20"/>
+          <w:szCs w:val="20"/>
+          <w:highlight w:val="none"/>
+        </w:rPr>
+        <w:t xml:space="preserve">        data = response.json()</w:t>
+      </w:r>
+      <w:r>
+        <w:rPr>
+          <w:sz w:val="20"/>
+          <w:szCs w:val="20"/>
+        </w:rPr>
+      </w:r>
+    </w:p>
+    <w:p>
+      <w:pPr>
+        <w:pBdr>
+          <w:top w:val="none" w:color="000000" w:sz="4" w:space="0"/>
+          <w:left w:val="none" w:color="000000" w:sz="4" w:space="0"/>
+          <w:bottom w:val="none" w:color="000000" w:sz="4" w:space="0"/>
+          <w:right w:val="none" w:color="000000" w:sz="4" w:space="0"/>
+          <w:between w:val="none" w:color="000000" w:sz="4" w:space="0"/>
+        </w:pBdr>
+        <w:spacing w:line="240" w:lineRule="auto"/>
+        <w:ind w:right="0" w:firstLine="0" w:left="0"/>
+        <w:jc w:val="left"/>
+        <w:rPr>
+          <w:sz w:val="20"/>
+          <w:szCs w:val="20"/>
+        </w:rPr>
+      </w:pPr>
+      <w:r>
+        <w:rPr>
+          <w:color w:val="000000"/>
+          <w:sz w:val="20"/>
+          <w:szCs w:val="20"/>
+          <w:highlight w:val="none"/>
+        </w:rPr>
+        <w:t xml:space="preserve">        return data['rates']</w:t>
+      </w:r>
+      <w:r>
+        <w:rPr>
+          <w:sz w:val="20"/>
+          <w:szCs w:val="20"/>
+        </w:rPr>
+      </w:r>
+    </w:p>
+    <w:p>
+      <w:pPr>
+        <w:pBdr>
+          <w:top w:val="none" w:color="000000" w:sz="4" w:space="0"/>
+          <w:left w:val="none" w:color="000000" w:sz="4" w:space="0"/>
+          <w:bottom w:val="none" w:color="000000" w:sz="4" w:space="0"/>
+          <w:right w:val="none" w:color="000000" w:sz="4" w:space="0"/>
+          <w:between w:val="none" w:color="000000" w:sz="4" w:space="0"/>
+        </w:pBdr>
+        <w:spacing w:line="240" w:lineRule="auto"/>
+        <w:ind w:right="0" w:firstLine="0" w:left="0"/>
+        <w:jc w:val="left"/>
+        <w:rPr>
+          <w:sz w:val="20"/>
+          <w:szCs w:val="20"/>
+        </w:rPr>
+      </w:pPr>
+      <w:r>
+        <w:rPr>
+          <w:color w:val="000000"/>
+          <w:sz w:val="20"/>
+          <w:szCs w:val="20"/>
+          <w:highlight w:val="none"/>
+        </w:rPr>
+        <w:t xml:space="preserve">    else:</w:t>
+      </w:r>
+      <w:r>
+        <w:rPr>
+          <w:sz w:val="20"/>
+          <w:szCs w:val="20"/>
+        </w:rPr>
+      </w:r>
+    </w:p>
+    <w:p>
+      <w:pPr>
+        <w:pBdr>
+          <w:top w:val="none" w:color="000000" w:sz="4" w:space="0"/>
+          <w:left w:val="none" w:color="000000" w:sz="4" w:space="0"/>
+          <w:bottom w:val="none" w:color="000000" w:sz="4" w:space="0"/>
+          <w:right w:val="none" w:color="000000" w:sz="4" w:space="0"/>
+          <w:between w:val="none" w:color="000000" w:sz="4" w:space="0"/>
+        </w:pBdr>
+        <w:spacing w:line="240" w:lineRule="auto"/>
+        <w:ind w:right="0" w:firstLine="0" w:left="0"/>
+        <w:jc w:val="left"/>
+        <w:rPr>
+          <w:sz w:val="20"/>
+          <w:szCs w:val="20"/>
+        </w:rPr>
+      </w:pPr>
+      <w:r>
+        <w:rPr>
+          <w:color w:val="000000"/>
+          <w:sz w:val="20"/>
+          <w:szCs w:val="20"/>
+          <w:highlight w:val="none"/>
+        </w:rPr>
+        <w:t xml:space="preserve">        return None</w:t>
+      </w:r>
+      <w:r>
+        <w:rPr>
+          <w:sz w:val="20"/>
+          <w:szCs w:val="20"/>
+        </w:rPr>
+      </w:r>
+    </w:p>
+    <w:p>
+      <w:pPr>
+        <w:pBdr>
+          <w:top w:val="none" w:color="000000" w:sz="4" w:space="0"/>
+          <w:left w:val="none" w:color="000000" w:sz="4" w:space="0"/>
+          <w:bottom w:val="none" w:color="000000" w:sz="4" w:space="0"/>
+          <w:right w:val="none" w:color="000000" w:sz="4" w:space="0"/>
+          <w:between w:val="none" w:color="000000" w:sz="4" w:space="0"/>
+        </w:pBdr>
+        <w:spacing w:line="240" w:lineRule="auto"/>
+        <w:ind w:right="0" w:firstLine="0" w:left="0"/>
+        <w:jc w:val="left"/>
+        <w:rPr>
+          <w:sz w:val="20"/>
+          <w:szCs w:val="20"/>
+        </w:rPr>
+      </w:pPr>
+      <w:r>
+        <w:rPr>
+          <w:color w:val="000000"/>
+          <w:sz w:val="20"/>
+          <w:szCs w:val="20"/>
+          <w:highlight w:val="none"/>
+        </w:rPr>
+      </w:r>
+      <w:r>
+        <w:rPr>
+          <w:sz w:val="20"/>
+          <w:szCs w:val="20"/>
+        </w:rPr>
+      </w:r>
+    </w:p>
+    <w:p>
+      <w:pPr>
+        <w:pBdr>
+          <w:top w:val="none" w:color="000000" w:sz="4" w:space="0"/>
+          <w:left w:val="none" w:color="000000" w:sz="4" w:space="0"/>
+          <w:bottom w:val="none" w:color="000000" w:sz="4" w:space="0"/>
+          <w:right w:val="none" w:color="000000" w:sz="4" w:space="0"/>
+          <w:between w:val="none" w:color="000000" w:sz="4" w:space="0"/>
+        </w:pBdr>
+        <w:spacing w:line="240" w:lineRule="auto"/>
+        <w:ind w:right="0" w:firstLine="0" w:left="0"/>
+        <w:jc w:val="left"/>
+        <w:rPr>
+          <w:sz w:val="20"/>
+          <w:szCs w:val="20"/>
+        </w:rPr>
+      </w:pPr>
+      <w:r>
+        <w:rPr>
+          <w:color w:val="000000"/>
+          <w:sz w:val="20"/>
+          <w:szCs w:val="20"/>
+          <w:highlight w:val="none"/>
+        </w:rPr>
+        <w:t xml:space="preserve"># Создание DataFrame из курсов валют с русскими названиями</w:t>
+      </w:r>
+      <w:r>
+        <w:rPr>
+          <w:sz w:val="20"/>
+          <w:szCs w:val="20"/>
+        </w:rPr>
+      </w:r>
+    </w:p>
+    <w:p>
+      <w:pPr>
+        <w:pBdr>
+          <w:top w:val="none" w:color="000000" w:sz="4" w:space="0"/>
+          <w:left w:val="none" w:color="000000" w:sz="4" w:space="0"/>
+          <w:bottom w:val="none" w:color="000000" w:sz="4" w:space="0"/>
+          <w:right w:val="none" w:color="000000" w:sz="4" w:space="0"/>
+          <w:between w:val="none" w:color="000000" w:sz="4" w:space="0"/>
+        </w:pBdr>
+        <w:spacing w:line="240" w:lineRule="auto"/>
+        <w:ind w:right="0" w:firstLine="0" w:left="0"/>
+        <w:jc w:val="left"/>
+        <w:rPr>
+          <w:sz w:val="20"/>
+          <w:szCs w:val="20"/>
+        </w:rPr>
+      </w:pPr>
+      <w:r>
+        <w:rPr>
+          <w:color w:val="000000"/>
+          <w:sz w:val="20"/>
+          <w:szCs w:val="20"/>
+          <w:highlight w:val="none"/>
+        </w:rPr>
+        <w:t xml:space="preserve">def create_dataframe(rates, base_currency):</w:t>
+      </w:r>
+      <w:r>
+        <w:rPr>
+          <w:sz w:val="20"/>
+          <w:szCs w:val="20"/>
+        </w:rPr>
+      </w:r>
+    </w:p>
+    <w:p>
+      <w:pPr>
+        <w:pBdr>
+          <w:top w:val="none" w:color="000000" w:sz="4" w:space="0"/>
+          <w:left w:val="none" w:color="000000" w:sz="4" w:space="0"/>
+          <w:bottom w:val="none" w:color="000000" w:sz="4" w:space="0"/>
+          <w:right w:val="none" w:color="000000" w:sz="4" w:space="0"/>
+          <w:between w:val="none" w:color="000000" w:sz="4" w:space="0"/>
+        </w:pBdr>
+        <w:spacing w:line="240" w:lineRule="auto"/>
+        <w:ind w:right="0" w:firstLine="0" w:left="0"/>
+        <w:jc w:val="left"/>
+        <w:rPr>
+          <w:sz w:val="20"/>
+          <w:szCs w:val="20"/>
+        </w:rPr>
+      </w:pPr>
+      <w:r>
+        <w:rPr>
+          <w:color w:val="000000"/>
+          <w:sz w:val="20"/>
+          <w:szCs w:val="20"/>
+          <w:highlight w:val="none"/>
+        </w:rPr>
+        <w:t xml:space="preserve">    df = pd.DataFrame(list(rates.items()), columns=['Currency', 'Rate'])</w:t>
+      </w:r>
+      <w:r>
+        <w:rPr>
+          <w:sz w:val="20"/>
+          <w:szCs w:val="20"/>
+        </w:rPr>
+      </w:r>
+    </w:p>
+    <w:p>
+      <w:pPr>
+        <w:pBdr>
+          <w:top w:val="none" w:color="000000" w:sz="4" w:space="0"/>
+          <w:left w:val="none" w:color="000000" w:sz="4" w:space="0"/>
+          <w:bottom w:val="none" w:color="000000" w:sz="4" w:space="0"/>
+          <w:right w:val="none" w:color="000000" w:sz="4" w:space="0"/>
+          <w:between w:val="none" w:color="000000" w:sz="4" w:space="0"/>
+        </w:pBdr>
+        <w:spacing w:line="240" w:lineRule="auto"/>
+        <w:ind w:right="0" w:firstLine="0" w:left="0"/>
+        <w:jc w:val="left"/>
+        <w:rPr>
+          <w:sz w:val="20"/>
+          <w:szCs w:val="20"/>
+        </w:rPr>
+      </w:pPr>
+      <w:r>
+        <w:rPr>
+          <w:color w:val="000000"/>
+          <w:sz w:val="20"/>
+          <w:szCs w:val="20"/>
+          <w:highlight w:val="none"/>
+        </w:rPr>
+        <w:t xml:space="preserve">    df['Currency'] = df['Currency'].map(currency_names_ru)  # Переводим названия валют</w:t>
+      </w:r>
+      <w:r>
+        <w:rPr>
+          <w:sz w:val="20"/>
+          <w:szCs w:val="20"/>
+        </w:rPr>
+      </w:r>
+    </w:p>
+    <w:p>
+      <w:pPr>
+        <w:pBdr>
+          <w:top w:val="none" w:color="000000" w:sz="4" w:space="0"/>
+          <w:left w:val="none" w:color="000000" w:sz="4" w:space="0"/>
+          <w:bottom w:val="none" w:color="000000" w:sz="4" w:space="0"/>
+          <w:right w:val="none" w:color="000000" w:sz="4" w:space="0"/>
+          <w:between w:val="none" w:color="000000" w:sz="4" w:space="0"/>
+        </w:pBdr>
+        <w:spacing w:line="240" w:lineRule="auto"/>
+        <w:ind w:right="0" w:firstLine="0" w:left="0"/>
+        <w:jc w:val="left"/>
+        <w:rPr>
+          <w:sz w:val="20"/>
+          <w:szCs w:val="20"/>
+        </w:rPr>
+      </w:pPr>
+      <w:r>
+        <w:rPr>
+          <w:color w:val="000000"/>
+          <w:sz w:val="20"/>
+          <w:szCs w:val="20"/>
+          <w:highlight w:val="none"/>
+        </w:rPr>
+        <w:t xml:space="preserve">    df['Base Currency'] = currency_names_ru.get(base_currency, base_currency)  # Базовая валюта</w:t>
+      </w:r>
+      <w:r>
+        <w:rPr>
+          <w:sz w:val="20"/>
+          <w:szCs w:val="20"/>
+        </w:rPr>
+      </w:r>
+    </w:p>
+    <w:p>
+      <w:pPr>
+        <w:pBdr>
+          <w:top w:val="none" w:color="000000" w:sz="4" w:space="0"/>
+          <w:left w:val="none" w:color="000000" w:sz="4" w:space="0"/>
+          <w:bottom w:val="none" w:color="000000" w:sz="4" w:space="0"/>
+          <w:right w:val="none" w:color="000000" w:sz="4" w:space="0"/>
+          <w:between w:val="none" w:color="000000" w:sz="4" w:space="0"/>
+        </w:pBdr>
+        <w:spacing w:line="240" w:lineRule="auto"/>
+        <w:ind w:right="0" w:firstLine="0" w:left="0"/>
+        <w:jc w:val="left"/>
+        <w:rPr>
+          <w:sz w:val="20"/>
+          <w:szCs w:val="20"/>
+        </w:rPr>
+      </w:pPr>
+      <w:r>
+        <w:rPr>
+          <w:color w:val="000000"/>
+          <w:sz w:val="20"/>
+          <w:szCs w:val="20"/>
+          <w:highlight w:val="none"/>
+        </w:rPr>
+        <w:t xml:space="preserve">    return df</w:t>
+      </w:r>
+      <w:r>
+        <w:rPr>
+          <w:sz w:val="20"/>
+          <w:szCs w:val="20"/>
+        </w:rPr>
+      </w:r>
+    </w:p>
+    <w:p>
+      <w:pPr>
+        <w:pBdr>
+          <w:top w:val="none" w:color="000000" w:sz="4" w:space="0"/>
+          <w:left w:val="none" w:color="000000" w:sz="4" w:space="0"/>
+          <w:bottom w:val="none" w:color="000000" w:sz="4" w:space="0"/>
+          <w:right w:val="none" w:color="000000" w:sz="4" w:space="0"/>
+          <w:between w:val="none" w:color="000000" w:sz="4" w:space="0"/>
+        </w:pBdr>
+        <w:spacing w:line="240" w:lineRule="auto"/>
+        <w:ind w:right="0" w:firstLine="0" w:left="0"/>
+        <w:jc w:val="left"/>
+        <w:rPr>
+          <w:sz w:val="20"/>
+          <w:szCs w:val="20"/>
+        </w:rPr>
+      </w:pPr>
+      <w:r>
+        <w:rPr>
+          <w:color w:val="000000"/>
+          <w:sz w:val="20"/>
+          <w:szCs w:val="20"/>
+          <w:highlight w:val="none"/>
+        </w:rPr>
+      </w:r>
+      <w:r>
+        <w:rPr>
+          <w:sz w:val="20"/>
+          <w:szCs w:val="20"/>
+        </w:rPr>
+      </w:r>
+    </w:p>
+    <w:p>
+      <w:pPr>
+        <w:pBdr>
+          <w:top w:val="none" w:color="000000" w:sz="4" w:space="0"/>
+          <w:left w:val="none" w:color="000000" w:sz="4" w:space="0"/>
+          <w:bottom w:val="none" w:color="000000" w:sz="4" w:space="0"/>
+          <w:right w:val="none" w:color="000000" w:sz="4" w:space="0"/>
+          <w:between w:val="none" w:color="000000" w:sz="4" w:space="0"/>
+        </w:pBdr>
+        <w:spacing w:line="240" w:lineRule="auto"/>
+        <w:ind w:right="0" w:firstLine="0" w:left="0"/>
+        <w:jc w:val="left"/>
+        <w:rPr>
+          <w:sz w:val="20"/>
+          <w:szCs w:val="20"/>
+        </w:rPr>
+      </w:pPr>
+      <w:r>
+        <w:rPr>
+          <w:color w:val="000000"/>
+          <w:sz w:val="20"/>
+          <w:szCs w:val="20"/>
+          <w:highlight w:val="none"/>
+        </w:rPr>
+        <w:t xml:space="preserve"># Layout приложения</w:t>
+      </w:r>
+      <w:r>
+        <w:rPr>
+          <w:sz w:val="20"/>
+          <w:szCs w:val="20"/>
+        </w:rPr>
+      </w:r>
+    </w:p>
+    <w:p>
+      <w:pPr>
+        <w:pBdr>
+          <w:top w:val="none" w:color="000000" w:sz="4" w:space="0"/>
+          <w:left w:val="none" w:color="000000" w:sz="4" w:space="0"/>
+          <w:bottom w:val="none" w:color="000000" w:sz="4" w:space="0"/>
+          <w:right w:val="none" w:color="000000" w:sz="4" w:space="0"/>
+          <w:between w:val="none" w:color="000000" w:sz="4" w:space="0"/>
+        </w:pBdr>
+        <w:spacing w:line="240" w:lineRule="auto"/>
+        <w:ind w:right="0" w:firstLine="0" w:left="0"/>
+        <w:jc w:val="left"/>
+        <w:rPr>
+          <w:sz w:val="20"/>
+          <w:szCs w:val="20"/>
+        </w:rPr>
+      </w:pPr>
+      <w:r>
+        <w:rPr>
+          <w:color w:val="000000"/>
+          <w:sz w:val="20"/>
+          <w:szCs w:val="20"/>
+          <w:highlight w:val="none"/>
+        </w:rPr>
+        <w:t xml:space="preserve">app.layout = html.Div([</w:t>
+      </w:r>
+      <w:r>
+        <w:rPr>
+          <w:sz w:val="20"/>
+          <w:szCs w:val="20"/>
+        </w:rPr>
+      </w:r>
+    </w:p>
+    <w:p>
+      <w:pPr>
+        <w:pBdr>
+          <w:top w:val="none" w:color="000000" w:sz="4" w:space="0"/>
+          <w:left w:val="none" w:color="000000" w:sz="4" w:space="0"/>
+          <w:bottom w:val="none" w:color="000000" w:sz="4" w:space="0"/>
+          <w:right w:val="none" w:color="000000" w:sz="4" w:space="0"/>
+          <w:between w:val="none" w:color="000000" w:sz="4" w:space="0"/>
+        </w:pBdr>
+        <w:spacing w:line="240" w:lineRule="auto"/>
+        <w:ind w:right="0" w:firstLine="0" w:left="0"/>
+        <w:jc w:val="left"/>
+        <w:rPr>
+          <w:sz w:val="20"/>
+          <w:szCs w:val="20"/>
+        </w:rPr>
+      </w:pPr>
+      <w:r>
+        <w:rPr>
+          <w:color w:val="000000"/>
+          <w:sz w:val="20"/>
+          <w:szCs w:val="20"/>
+          <w:highlight w:val="none"/>
+        </w:rPr>
+        <w:t xml:space="preserve">    html.H1("Конвертер валют и график курсов"),</w:t>
+      </w:r>
+      <w:r>
+        <w:rPr>
+          <w:sz w:val="20"/>
+          <w:szCs w:val="20"/>
+        </w:rPr>
+      </w:r>
+    </w:p>
+    <w:p>
+      <w:pPr>
+        <w:pBdr>
+          <w:top w:val="none" w:color="000000" w:sz="4" w:space="0"/>
+          <w:left w:val="none" w:color="000000" w:sz="4" w:space="0"/>
+          <w:bottom w:val="none" w:color="000000" w:sz="4" w:space="0"/>
+          <w:right w:val="none" w:color="000000" w:sz="4" w:space="0"/>
+          <w:between w:val="none" w:color="000000" w:sz="4" w:space="0"/>
+        </w:pBdr>
+        <w:spacing w:line="240" w:lineRule="auto"/>
+        <w:ind w:right="0" w:firstLine="0" w:left="0"/>
+        <w:jc w:val="left"/>
+        <w:rPr>
+          <w:sz w:val="20"/>
+          <w:szCs w:val="20"/>
+        </w:rPr>
+      </w:pPr>
+      <w:r>
+        <w:rPr>
+          <w:color w:val="000000"/>
+          <w:sz w:val="20"/>
+          <w:szCs w:val="20"/>
+          <w:highlight w:val="none"/>
+        </w:rPr>
+      </w:r>
+      <w:r>
+        <w:rPr>
+          <w:sz w:val="20"/>
+          <w:szCs w:val="20"/>
+        </w:rPr>
+      </w:r>
+    </w:p>
+    <w:p>
+      <w:pPr>
+        <w:pBdr>
+          <w:top w:val="none" w:color="000000" w:sz="4" w:space="0"/>
+          <w:left w:val="none" w:color="000000" w:sz="4" w:space="0"/>
+          <w:bottom w:val="none" w:color="000000" w:sz="4" w:space="0"/>
+          <w:right w:val="none" w:color="000000" w:sz="4" w:space="0"/>
+          <w:between w:val="none" w:color="000000" w:sz="4" w:space="0"/>
+        </w:pBdr>
+        <w:spacing w:line="240" w:lineRule="auto"/>
+        <w:ind w:right="0" w:firstLine="0" w:left="0"/>
+        <w:jc w:val="left"/>
+        <w:rPr>
+          <w:sz w:val="20"/>
+          <w:szCs w:val="20"/>
+        </w:rPr>
+      </w:pPr>
+      <w:r>
+        <w:rPr>
+          <w:color w:val="000000"/>
+          <w:sz w:val="20"/>
+          <w:szCs w:val="20"/>
+          <w:highlight w:val="none"/>
+        </w:rPr>
+        <w:t xml:space="preserve">    # Выбор базовой валюты</w:t>
+      </w:r>
+      <w:r>
+        <w:rPr>
+          <w:sz w:val="20"/>
+          <w:szCs w:val="20"/>
+        </w:rPr>
+      </w:r>
+    </w:p>
+    <w:p>
+      <w:pPr>
+        <w:pBdr>
+          <w:top w:val="none" w:color="000000" w:sz="4" w:space="0"/>
+          <w:left w:val="none" w:color="000000" w:sz="4" w:space="0"/>
+          <w:bottom w:val="none" w:color="000000" w:sz="4" w:space="0"/>
+          <w:right w:val="none" w:color="000000" w:sz="4" w:space="0"/>
+          <w:between w:val="none" w:color="000000" w:sz="4" w:space="0"/>
+        </w:pBdr>
+        <w:spacing w:line="240" w:lineRule="auto"/>
+        <w:ind w:right="0" w:firstLine="0" w:left="0"/>
+        <w:jc w:val="left"/>
+        <w:rPr>
+          <w:sz w:val="20"/>
+          <w:szCs w:val="20"/>
+        </w:rPr>
+      </w:pPr>
+      <w:r>
+        <w:rPr>
+          <w:color w:val="000000"/>
+          <w:sz w:val="20"/>
+          <w:szCs w:val="20"/>
+          <w:highlight w:val="none"/>
+        </w:rPr>
+        <w:t xml:space="preserve">    html.Label("Выберите базовую валюту:"),</w:t>
+      </w:r>
+      <w:r>
+        <w:rPr>
+          <w:sz w:val="20"/>
+          <w:szCs w:val="20"/>
+        </w:rPr>
+      </w:r>
+    </w:p>
+    <w:p>
+      <w:pPr>
+        <w:pBdr>
+          <w:top w:val="none" w:color="000000" w:sz="4" w:space="0"/>
+          <w:left w:val="none" w:color="000000" w:sz="4" w:space="0"/>
+          <w:bottom w:val="none" w:color="000000" w:sz="4" w:space="0"/>
+          <w:right w:val="none" w:color="000000" w:sz="4" w:space="0"/>
+          <w:between w:val="none" w:color="000000" w:sz="4" w:space="0"/>
+        </w:pBdr>
+        <w:spacing w:line="240" w:lineRule="auto"/>
+        <w:ind w:right="0" w:firstLine="0" w:left="0"/>
+        <w:jc w:val="left"/>
+        <w:rPr>
+          <w:sz w:val="20"/>
+          <w:szCs w:val="20"/>
+        </w:rPr>
+      </w:pPr>
+      <w:r>
+        <w:rPr>
+          <w:color w:val="000000"/>
+          <w:sz w:val="20"/>
+          <w:szCs w:val="20"/>
+          <w:highlight w:val="none"/>
+        </w:rPr>
+        <w:t xml:space="preserve">    dcc.Dropdown(</w:t>
+      </w:r>
+      <w:r>
+        <w:rPr>
+          <w:sz w:val="20"/>
+          <w:szCs w:val="20"/>
+        </w:rPr>
+      </w:r>
+    </w:p>
+    <w:p>
+      <w:pPr>
+        <w:pBdr>
+          <w:top w:val="none" w:color="000000" w:sz="4" w:space="0"/>
+          <w:left w:val="none" w:color="000000" w:sz="4" w:space="0"/>
+          <w:bottom w:val="none" w:color="000000" w:sz="4" w:space="0"/>
+          <w:right w:val="none" w:color="000000" w:sz="4" w:space="0"/>
+          <w:between w:val="none" w:color="000000" w:sz="4" w:space="0"/>
+        </w:pBdr>
+        <w:spacing w:line="240" w:lineRule="auto"/>
+        <w:ind w:right="0" w:firstLine="0" w:left="0"/>
+        <w:jc w:val="left"/>
+        <w:rPr>
+          <w:sz w:val="20"/>
+          <w:szCs w:val="20"/>
+        </w:rPr>
+      </w:pPr>
+      <w:r>
+        <w:rPr>
+          <w:color w:val="000000"/>
+          <w:sz w:val="20"/>
+          <w:szCs w:val="20"/>
+          <w:highlight w:val="none"/>
+        </w:rPr>
+        <w:t xml:space="preserve">        id='base-currency',</w:t>
+      </w:r>
+      <w:r>
+        <w:rPr>
+          <w:sz w:val="20"/>
+          <w:szCs w:val="20"/>
+        </w:rPr>
+      </w:r>
+    </w:p>
+    <w:p>
+      <w:pPr>
+        <w:pBdr>
+          <w:top w:val="none" w:color="000000" w:sz="4" w:space="0"/>
+          <w:left w:val="none" w:color="000000" w:sz="4" w:space="0"/>
+          <w:bottom w:val="none" w:color="000000" w:sz="4" w:space="0"/>
+          <w:right w:val="none" w:color="000000" w:sz="4" w:space="0"/>
+          <w:between w:val="none" w:color="000000" w:sz="4" w:space="0"/>
+        </w:pBdr>
+        <w:spacing w:line="240" w:lineRule="auto"/>
+        <w:ind w:right="0" w:firstLine="0" w:left="0"/>
+        <w:jc w:val="left"/>
+        <w:rPr>
+          <w:sz w:val="20"/>
+          <w:szCs w:val="20"/>
+        </w:rPr>
+      </w:pPr>
+      <w:r>
+        <w:rPr>
+          <w:color w:val="000000"/>
+          <w:sz w:val="20"/>
+          <w:szCs w:val="20"/>
+          <w:highlight w:val="none"/>
+        </w:rPr>
+        <w:t xml:space="preserve">        options=[</w:t>
+      </w:r>
+      <w:r>
+        <w:rPr>
+          <w:sz w:val="20"/>
+          <w:szCs w:val="20"/>
+        </w:rPr>
+      </w:r>
+    </w:p>
+    <w:p>
+      <w:pPr>
+        <w:pBdr>
+          <w:top w:val="none" w:color="000000" w:sz="4" w:space="0"/>
+          <w:left w:val="none" w:color="000000" w:sz="4" w:space="0"/>
+          <w:bottom w:val="none" w:color="000000" w:sz="4" w:space="0"/>
+          <w:right w:val="none" w:color="000000" w:sz="4" w:space="0"/>
+          <w:between w:val="none" w:color="000000" w:sz="4" w:space="0"/>
+        </w:pBdr>
+        <w:spacing w:line="240" w:lineRule="auto"/>
+        <w:ind w:right="0" w:firstLine="0" w:left="0"/>
+        <w:jc w:val="left"/>
+        <w:rPr>
+          <w:sz w:val="20"/>
+          <w:szCs w:val="20"/>
+        </w:rPr>
+      </w:pPr>
+      <w:r>
+        <w:rPr>
+          <w:color w:val="000000"/>
+          <w:sz w:val="20"/>
+          <w:szCs w:val="20"/>
+          <w:highlight w:val="none"/>
+        </w:rPr>
+        <w:t xml:space="preserve">            {'label': 'Доллар США (USD)', 'value': 'USD'},</w:t>
+      </w:r>
+      <w:r>
+        <w:rPr>
+          <w:sz w:val="20"/>
+          <w:szCs w:val="20"/>
+        </w:rPr>
+      </w:r>
+    </w:p>
+    <w:p>
+      <w:pPr>
+        <w:pBdr>
+          <w:top w:val="none" w:color="000000" w:sz="4" w:space="0"/>
+          <w:left w:val="none" w:color="000000" w:sz="4" w:space="0"/>
+          <w:bottom w:val="none" w:color="000000" w:sz="4" w:space="0"/>
+          <w:right w:val="none" w:color="000000" w:sz="4" w:space="0"/>
+          <w:between w:val="none" w:color="000000" w:sz="4" w:space="0"/>
+        </w:pBdr>
+        <w:spacing w:line="240" w:lineRule="auto"/>
+        <w:ind w:right="0" w:firstLine="0" w:left="0"/>
+        <w:jc w:val="left"/>
+        <w:rPr>
+          <w:sz w:val="20"/>
+          <w:szCs w:val="20"/>
+        </w:rPr>
+      </w:pPr>
+      <w:r>
+        <w:rPr>
+          <w:color w:val="000000"/>
+          <w:sz w:val="20"/>
+          <w:szCs w:val="20"/>
+          <w:highlight w:val="none"/>
+        </w:rPr>
+        <w:t xml:space="preserve">            {'label': 'Евро (EUR)', 'value': 'EUR'},</w:t>
+      </w:r>
+      <w:r>
+        <w:rPr>
+          <w:sz w:val="20"/>
+          <w:szCs w:val="20"/>
+        </w:rPr>
+      </w:r>
+    </w:p>
+    <w:p>
+      <w:pPr>
+        <w:pBdr>
+          <w:top w:val="none" w:color="000000" w:sz="4" w:space="0"/>
+          <w:left w:val="none" w:color="000000" w:sz="4" w:space="0"/>
+          <w:bottom w:val="none" w:color="000000" w:sz="4" w:space="0"/>
+          <w:right w:val="none" w:color="000000" w:sz="4" w:space="0"/>
+          <w:between w:val="none" w:color="000000" w:sz="4" w:space="0"/>
+        </w:pBdr>
+        <w:spacing w:line="240" w:lineRule="auto"/>
+        <w:ind w:right="0" w:firstLine="0" w:left="0"/>
+        <w:jc w:val="left"/>
+        <w:rPr>
+          <w:sz w:val="20"/>
+          <w:szCs w:val="20"/>
+        </w:rPr>
+      </w:pPr>
+      <w:r>
+        <w:rPr>
+          <w:color w:val="000000"/>
+          <w:sz w:val="20"/>
+          <w:szCs w:val="20"/>
+          <w:highlight w:val="none"/>
+        </w:rPr>
+        <w:t xml:space="preserve">            {'label': 'Российский рубль (RUB)', 'value': 'RUB'},</w:t>
+      </w:r>
+      <w:r>
+        <w:rPr>
+          <w:sz w:val="20"/>
+          <w:szCs w:val="20"/>
+        </w:rPr>
+      </w:r>
+    </w:p>
+    <w:p>
+      <w:pPr>
+        <w:pBdr>
+          <w:top w:val="none" w:color="000000" w:sz="4" w:space="0"/>
+          <w:left w:val="none" w:color="000000" w:sz="4" w:space="0"/>
+          <w:bottom w:val="none" w:color="000000" w:sz="4" w:space="0"/>
+          <w:right w:val="none" w:color="000000" w:sz="4" w:space="0"/>
+          <w:between w:val="none" w:color="000000" w:sz="4" w:space="0"/>
+        </w:pBdr>
+        <w:spacing w:line="240" w:lineRule="auto"/>
+        <w:ind w:right="0" w:firstLine="0" w:left="0"/>
+        <w:jc w:val="left"/>
+        <w:rPr>
+          <w:sz w:val="20"/>
+          <w:szCs w:val="20"/>
+        </w:rPr>
+      </w:pPr>
+      <w:r>
+        <w:rPr>
+          <w:color w:val="000000"/>
+          <w:sz w:val="20"/>
+          <w:szCs w:val="20"/>
+          <w:highlight w:val="none"/>
+        </w:rPr>
+        <w:t xml:space="preserve">            {'label': 'Фунт стерлингов (GBP)', 'value': 'GBP'}</w:t>
+      </w:r>
+      <w:r>
+        <w:rPr>
+          <w:sz w:val="20"/>
+          <w:szCs w:val="20"/>
+        </w:rPr>
+      </w:r>
+    </w:p>
+    <w:p>
+      <w:pPr>
+        <w:pBdr>
+          <w:top w:val="none" w:color="000000" w:sz="4" w:space="0"/>
+          <w:left w:val="none" w:color="000000" w:sz="4" w:space="0"/>
+          <w:bottom w:val="none" w:color="000000" w:sz="4" w:space="0"/>
+          <w:right w:val="none" w:color="000000" w:sz="4" w:space="0"/>
+          <w:between w:val="none" w:color="000000" w:sz="4" w:space="0"/>
+        </w:pBdr>
+        <w:spacing w:line="240" w:lineRule="auto"/>
+        <w:ind w:right="0" w:firstLine="0" w:left="0"/>
+        <w:jc w:val="left"/>
+        <w:rPr>
+          <w:sz w:val="20"/>
+          <w:szCs w:val="20"/>
+        </w:rPr>
+      </w:pPr>
+      <w:r>
+        <w:rPr>
+          <w:color w:val="000000"/>
+          <w:sz w:val="20"/>
+          <w:szCs w:val="20"/>
+          <w:highlight w:val="none"/>
+        </w:rPr>
+        <w:t xml:space="preserve">        ],</w:t>
+      </w:r>
+      <w:r>
+        <w:rPr>
+          <w:sz w:val="20"/>
+          <w:szCs w:val="20"/>
+        </w:rPr>
+      </w:r>
+    </w:p>
+    <w:p>
+      <w:pPr>
+        <w:pBdr>
+          <w:top w:val="none" w:color="000000" w:sz="4" w:space="0"/>
+          <w:left w:val="none" w:color="000000" w:sz="4" w:space="0"/>
+          <w:bottom w:val="none" w:color="000000" w:sz="4" w:space="0"/>
+          <w:right w:val="none" w:color="000000" w:sz="4" w:space="0"/>
+          <w:between w:val="none" w:color="000000" w:sz="4" w:space="0"/>
+        </w:pBdr>
+        <w:spacing w:line="240" w:lineRule="auto"/>
+        <w:ind w:right="0" w:firstLine="0" w:left="0"/>
+        <w:jc w:val="left"/>
+        <w:rPr>
+          <w:sz w:val="20"/>
+          <w:szCs w:val="20"/>
+        </w:rPr>
+      </w:pPr>
+      <w:r>
+        <w:rPr>
+          <w:color w:val="000000"/>
+          <w:sz w:val="20"/>
+          <w:szCs w:val="20"/>
+          <w:highlight w:val="none"/>
+        </w:rPr>
+        <w:t xml:space="preserve">        value='USD'</w:t>
+      </w:r>
+      <w:r>
+        <w:rPr>
+          <w:sz w:val="20"/>
+          <w:szCs w:val="20"/>
+        </w:rPr>
+      </w:r>
+    </w:p>
+    <w:p>
+      <w:pPr>
+        <w:pBdr>
+          <w:top w:val="none" w:color="000000" w:sz="4" w:space="0"/>
+          <w:left w:val="none" w:color="000000" w:sz="4" w:space="0"/>
+          <w:bottom w:val="none" w:color="000000" w:sz="4" w:space="0"/>
+          <w:right w:val="none" w:color="000000" w:sz="4" w:space="0"/>
+          <w:between w:val="none" w:color="000000" w:sz="4" w:space="0"/>
+        </w:pBdr>
+        <w:spacing w:line="240" w:lineRule="auto"/>
+        <w:ind w:right="0" w:firstLine="0" w:left="0"/>
+        <w:jc w:val="left"/>
+        <w:rPr>
+          <w:sz w:val="20"/>
+          <w:szCs w:val="20"/>
+        </w:rPr>
+      </w:pPr>
+      <w:r>
+        <w:rPr>
+          <w:color w:val="000000"/>
+          <w:sz w:val="20"/>
+          <w:szCs w:val="20"/>
+          <w:highlight w:val="none"/>
+        </w:rPr>
+        <w:t xml:space="preserve">    ),</w:t>
+      </w:r>
+      <w:r>
+        <w:rPr>
+          <w:sz w:val="20"/>
+          <w:szCs w:val="20"/>
+        </w:rPr>
+      </w:r>
+    </w:p>
+    <w:p>
+      <w:pPr>
+        <w:pBdr>
+          <w:top w:val="none" w:color="000000" w:sz="4" w:space="0"/>
+          <w:left w:val="none" w:color="000000" w:sz="4" w:space="0"/>
+          <w:bottom w:val="none" w:color="000000" w:sz="4" w:space="0"/>
+          <w:right w:val="none" w:color="000000" w:sz="4" w:space="0"/>
+          <w:between w:val="none" w:color="000000" w:sz="4" w:space="0"/>
+        </w:pBdr>
+        <w:spacing w:line="240" w:lineRule="auto"/>
+        <w:ind w:right="0" w:firstLine="0" w:left="0"/>
+        <w:jc w:val="left"/>
+        <w:rPr>
+          <w:sz w:val="20"/>
+          <w:szCs w:val="20"/>
+        </w:rPr>
+      </w:pPr>
+      <w:r>
+        <w:rPr>
+          <w:color w:val="000000"/>
+          <w:sz w:val="20"/>
+          <w:szCs w:val="20"/>
+          <w:highlight w:val="none"/>
+        </w:rPr>
+      </w:r>
+      <w:r>
+        <w:rPr>
+          <w:sz w:val="20"/>
+          <w:szCs w:val="20"/>
+        </w:rPr>
+      </w:r>
+    </w:p>
+    <w:p>
+      <w:pPr>
+        <w:pBdr>
+          <w:top w:val="none" w:color="000000" w:sz="4" w:space="0"/>
+          <w:left w:val="none" w:color="000000" w:sz="4" w:space="0"/>
+          <w:bottom w:val="none" w:color="000000" w:sz="4" w:space="0"/>
+          <w:right w:val="none" w:color="000000" w:sz="4" w:space="0"/>
+          <w:between w:val="none" w:color="000000" w:sz="4" w:space="0"/>
+        </w:pBdr>
+        <w:spacing w:line="240" w:lineRule="auto"/>
+        <w:ind w:right="0" w:firstLine="0" w:left="0"/>
+        <w:jc w:val="left"/>
+        <w:rPr>
+          <w:sz w:val="20"/>
+          <w:szCs w:val="20"/>
+        </w:rPr>
+      </w:pPr>
+      <w:r>
+        <w:rPr>
+          <w:color w:val="000000"/>
+          <w:sz w:val="20"/>
+          <w:szCs w:val="20"/>
+          <w:highlight w:val="none"/>
+        </w:rPr>
+        <w:t xml:space="preserve">    # График курсов валют</w:t>
+      </w:r>
+      <w:r>
+        <w:rPr>
+          <w:sz w:val="20"/>
+          <w:szCs w:val="20"/>
+        </w:rPr>
+      </w:r>
+    </w:p>
+    <w:p>
+      <w:pPr>
+        <w:pBdr>
+          <w:top w:val="none" w:color="000000" w:sz="4" w:space="0"/>
+          <w:left w:val="none" w:color="000000" w:sz="4" w:space="0"/>
+          <w:bottom w:val="none" w:color="000000" w:sz="4" w:space="0"/>
+          <w:right w:val="none" w:color="000000" w:sz="4" w:space="0"/>
+          <w:between w:val="none" w:color="000000" w:sz="4" w:space="0"/>
+        </w:pBdr>
+        <w:spacing w:line="240" w:lineRule="auto"/>
+        <w:ind w:right="0" w:firstLine="0" w:left="0"/>
+        <w:jc w:val="left"/>
+        <w:rPr>
+          <w:sz w:val="20"/>
+          <w:szCs w:val="20"/>
+        </w:rPr>
+      </w:pPr>
+      <w:r>
+        <w:rPr>
+          <w:color w:val="000000"/>
+          <w:sz w:val="20"/>
+          <w:szCs w:val="20"/>
+          <w:highlight w:val="none"/>
+        </w:rPr>
+        <w:t xml:space="preserve">    dcc.Graph(id='currency-chart'),</w:t>
+      </w:r>
+      <w:r>
+        <w:rPr>
+          <w:sz w:val="20"/>
+          <w:szCs w:val="20"/>
+        </w:rPr>
+      </w:r>
+    </w:p>
+    <w:p>
+      <w:pPr>
+        <w:pBdr>
+          <w:top w:val="none" w:color="000000" w:sz="4" w:space="0"/>
+          <w:left w:val="none" w:color="000000" w:sz="4" w:space="0"/>
+          <w:bottom w:val="none" w:color="000000" w:sz="4" w:space="0"/>
+          <w:right w:val="none" w:color="000000" w:sz="4" w:space="0"/>
+          <w:between w:val="none" w:color="000000" w:sz="4" w:space="0"/>
+        </w:pBdr>
+        <w:spacing w:line="240" w:lineRule="auto"/>
+        <w:ind w:right="0" w:firstLine="0" w:left="0"/>
+        <w:jc w:val="left"/>
+        <w:rPr>
+          <w:sz w:val="20"/>
+          <w:szCs w:val="20"/>
+        </w:rPr>
+      </w:pPr>
+      <w:r>
+        <w:rPr>
+          <w:color w:val="000000"/>
+          <w:sz w:val="20"/>
+          <w:szCs w:val="20"/>
+          <w:highlight w:val="none"/>
+        </w:rPr>
+      </w:r>
+      <w:r>
+        <w:rPr>
+          <w:sz w:val="20"/>
+          <w:szCs w:val="20"/>
+        </w:rPr>
+      </w:r>
+    </w:p>
+    <w:p>
+      <w:pPr>
+        <w:pBdr>
+          <w:top w:val="none" w:color="000000" w:sz="4" w:space="0"/>
+          <w:left w:val="none" w:color="000000" w:sz="4" w:space="0"/>
+          <w:bottom w:val="none" w:color="000000" w:sz="4" w:space="0"/>
+          <w:right w:val="none" w:color="000000" w:sz="4" w:space="0"/>
+          <w:between w:val="none" w:color="000000" w:sz="4" w:space="0"/>
+        </w:pBdr>
+        <w:spacing w:line="240" w:lineRule="auto"/>
+        <w:ind w:right="0" w:firstLine="0" w:left="0"/>
+        <w:jc w:val="left"/>
+        <w:rPr>
+          <w:sz w:val="20"/>
+          <w:szCs w:val="20"/>
+        </w:rPr>
+      </w:pPr>
+      <w:r>
+        <w:rPr>
+          <w:color w:val="000000"/>
+          <w:sz w:val="20"/>
+          <w:szCs w:val="20"/>
+          <w:highlight w:val="none"/>
+        </w:rPr>
+        <w:t xml:space="preserve">    # Конвертер валют</w:t>
+      </w:r>
+      <w:r>
+        <w:rPr>
+          <w:sz w:val="20"/>
+          <w:szCs w:val="20"/>
+        </w:rPr>
+      </w:r>
+    </w:p>
+    <w:p>
+      <w:pPr>
+        <w:pBdr>
+          <w:top w:val="none" w:color="000000" w:sz="4" w:space="0"/>
+          <w:left w:val="none" w:color="000000" w:sz="4" w:space="0"/>
+          <w:bottom w:val="none" w:color="000000" w:sz="4" w:space="0"/>
+          <w:right w:val="none" w:color="000000" w:sz="4" w:space="0"/>
+          <w:between w:val="none" w:color="000000" w:sz="4" w:space="0"/>
+        </w:pBdr>
+        <w:spacing w:line="240" w:lineRule="auto"/>
+        <w:ind w:right="0" w:firstLine="0" w:left="0"/>
+        <w:jc w:val="left"/>
+        <w:rPr>
+          <w:sz w:val="20"/>
+          <w:szCs w:val="20"/>
+        </w:rPr>
+      </w:pPr>
+      <w:r>
+        <w:rPr>
+          <w:color w:val="000000"/>
+          <w:sz w:val="20"/>
+          <w:szCs w:val="20"/>
+          <w:highlight w:val="none"/>
+        </w:rPr>
+        <w:t xml:space="preserve">    html.Div([</w:t>
+      </w:r>
+      <w:r>
+        <w:rPr>
+          <w:sz w:val="20"/>
+          <w:szCs w:val="20"/>
+        </w:rPr>
+      </w:r>
+    </w:p>
+    <w:p>
+      <w:pPr>
+        <w:pBdr>
+          <w:top w:val="none" w:color="000000" w:sz="4" w:space="0"/>
+          <w:left w:val="none" w:color="000000" w:sz="4" w:space="0"/>
+          <w:bottom w:val="none" w:color="000000" w:sz="4" w:space="0"/>
+          <w:right w:val="none" w:color="000000" w:sz="4" w:space="0"/>
+          <w:between w:val="none" w:color="000000" w:sz="4" w:space="0"/>
+        </w:pBdr>
+        <w:spacing w:line="240" w:lineRule="auto"/>
+        <w:ind w:right="0" w:firstLine="0" w:left="0"/>
+        <w:jc w:val="left"/>
+        <w:rPr>
+          <w:sz w:val="20"/>
+          <w:szCs w:val="20"/>
+        </w:rPr>
+      </w:pPr>
+      <w:r>
+        <w:rPr>
+          <w:color w:val="000000"/>
+          <w:sz w:val="20"/>
+          <w:szCs w:val="20"/>
+          <w:highlight w:val="none"/>
+        </w:rPr>
+        <w:t xml:space="preserve">        html.H3("Конвертер валют"),</w:t>
+      </w:r>
+      <w:r>
+        <w:rPr>
+          <w:sz w:val="20"/>
+          <w:szCs w:val="20"/>
+        </w:rPr>
+      </w:r>
+    </w:p>
+    <w:p>
+      <w:pPr>
+        <w:pBdr>
+          <w:top w:val="none" w:color="000000" w:sz="4" w:space="0"/>
+          <w:left w:val="none" w:color="000000" w:sz="4" w:space="0"/>
+          <w:bottom w:val="none" w:color="000000" w:sz="4" w:space="0"/>
+          <w:right w:val="none" w:color="000000" w:sz="4" w:space="0"/>
+          <w:between w:val="none" w:color="000000" w:sz="4" w:space="0"/>
+        </w:pBdr>
+        <w:spacing w:line="240" w:lineRule="auto"/>
+        <w:ind w:right="0" w:firstLine="0" w:left="0"/>
+        <w:jc w:val="left"/>
+        <w:rPr>
+          <w:sz w:val="20"/>
+          <w:szCs w:val="20"/>
+        </w:rPr>
+      </w:pPr>
+      <w:r>
+        <w:rPr>
+          <w:color w:val="000000"/>
+          <w:sz w:val="20"/>
+          <w:szCs w:val="20"/>
+          <w:highlight w:val="none"/>
+        </w:rPr>
+        <w:t xml:space="preserve">        html.Label("Из валюты:"),</w:t>
+      </w:r>
+      <w:r>
+        <w:rPr>
+          <w:sz w:val="20"/>
+          <w:szCs w:val="20"/>
+        </w:rPr>
+      </w:r>
+    </w:p>
+    <w:p>
+      <w:pPr>
+        <w:pBdr>
+          <w:top w:val="none" w:color="000000" w:sz="4" w:space="0"/>
+          <w:left w:val="none" w:color="000000" w:sz="4" w:space="0"/>
+          <w:bottom w:val="none" w:color="000000" w:sz="4" w:space="0"/>
+          <w:right w:val="none" w:color="000000" w:sz="4" w:space="0"/>
+          <w:between w:val="none" w:color="000000" w:sz="4" w:space="0"/>
+        </w:pBdr>
+        <w:spacing w:line="240" w:lineRule="auto"/>
+        <w:ind w:right="0" w:firstLine="0" w:left="0"/>
+        <w:jc w:val="left"/>
+        <w:rPr>
+          <w:sz w:val="20"/>
+          <w:szCs w:val="20"/>
+        </w:rPr>
+      </w:pPr>
+      <w:r>
+        <w:rPr>
+          <w:color w:val="000000"/>
+          <w:sz w:val="20"/>
+          <w:szCs w:val="20"/>
+          <w:highlight w:val="none"/>
+        </w:rPr>
+        <w:t xml:space="preserve">        dcc.Input(id="from-currency", type="text", value="USD"),</w:t>
+      </w:r>
+      <w:r>
+        <w:rPr>
+          <w:sz w:val="20"/>
+          <w:szCs w:val="20"/>
+        </w:rPr>
+      </w:r>
+    </w:p>
+    <w:p>
+      <w:pPr>
+        <w:pBdr>
+          <w:top w:val="none" w:color="000000" w:sz="4" w:space="0"/>
+          <w:left w:val="none" w:color="000000" w:sz="4" w:space="0"/>
+          <w:bottom w:val="none" w:color="000000" w:sz="4" w:space="0"/>
+          <w:right w:val="none" w:color="000000" w:sz="4" w:space="0"/>
+          <w:between w:val="none" w:color="000000" w:sz="4" w:space="0"/>
+        </w:pBdr>
+        <w:spacing w:line="240" w:lineRule="auto"/>
+        <w:ind w:right="0" w:firstLine="0" w:left="0"/>
+        <w:jc w:val="left"/>
+        <w:rPr>
+          <w:sz w:val="20"/>
+          <w:szCs w:val="20"/>
+        </w:rPr>
+      </w:pPr>
+      <w:r>
+        <w:rPr>
+          <w:color w:val="000000"/>
+          <w:sz w:val="20"/>
+          <w:szCs w:val="20"/>
+          <w:highlight w:val="none"/>
+        </w:rPr>
+        <w:t xml:space="preserve">        html.Label("В валюту:"),</w:t>
+      </w:r>
+      <w:r>
+        <w:rPr>
+          <w:sz w:val="20"/>
+          <w:szCs w:val="20"/>
+        </w:rPr>
+      </w:r>
+    </w:p>
+    <w:p>
+      <w:pPr>
+        <w:pBdr>
+          <w:top w:val="none" w:color="000000" w:sz="4" w:space="0"/>
+          <w:left w:val="none" w:color="000000" w:sz="4" w:space="0"/>
+          <w:bottom w:val="none" w:color="000000" w:sz="4" w:space="0"/>
+          <w:right w:val="none" w:color="000000" w:sz="4" w:space="0"/>
+          <w:between w:val="none" w:color="000000" w:sz="4" w:space="0"/>
+        </w:pBdr>
+        <w:spacing w:line="240" w:lineRule="auto"/>
+        <w:ind w:right="0" w:firstLine="0" w:left="0"/>
+        <w:jc w:val="left"/>
+        <w:rPr>
+          <w:sz w:val="20"/>
+          <w:szCs w:val="20"/>
+        </w:rPr>
+      </w:pPr>
+      <w:r>
+        <w:rPr>
+          <w:color w:val="000000"/>
+          <w:sz w:val="20"/>
+          <w:szCs w:val="20"/>
+          <w:highlight w:val="none"/>
+        </w:rPr>
+        <w:t xml:space="preserve">        dcc.Input(id="to-currency", type="text", value="RUB"),</w:t>
+      </w:r>
+      <w:r>
+        <w:rPr>
+          <w:sz w:val="20"/>
+          <w:szCs w:val="20"/>
+        </w:rPr>
+      </w:r>
+    </w:p>
+    <w:p>
+      <w:pPr>
+        <w:pBdr>
+          <w:top w:val="none" w:color="000000" w:sz="4" w:space="0"/>
+          <w:left w:val="none" w:color="000000" w:sz="4" w:space="0"/>
+          <w:bottom w:val="none" w:color="000000" w:sz="4" w:space="0"/>
+          <w:right w:val="none" w:color="000000" w:sz="4" w:space="0"/>
+          <w:between w:val="none" w:color="000000" w:sz="4" w:space="0"/>
+        </w:pBdr>
+        <w:spacing w:line="240" w:lineRule="auto"/>
+        <w:ind w:right="0" w:firstLine="0" w:left="0"/>
+        <w:jc w:val="left"/>
+        <w:rPr>
+          <w:sz w:val="20"/>
+          <w:szCs w:val="20"/>
+        </w:rPr>
+      </w:pPr>
+      <w:r>
+        <w:rPr>
+          <w:color w:val="000000"/>
+          <w:sz w:val="20"/>
+          <w:szCs w:val="20"/>
+          <w:highlight w:val="none"/>
+        </w:rPr>
+        <w:t xml:space="preserve">        html.Label("Сумма:"),</w:t>
+      </w:r>
+      <w:r>
+        <w:rPr>
+          <w:sz w:val="20"/>
+          <w:szCs w:val="20"/>
+        </w:rPr>
+      </w:r>
+    </w:p>
+    <w:p>
+      <w:pPr>
+        <w:pBdr>
+          <w:top w:val="none" w:color="000000" w:sz="4" w:space="0"/>
+          <w:left w:val="none" w:color="000000" w:sz="4" w:space="0"/>
+          <w:bottom w:val="none" w:color="000000" w:sz="4" w:space="0"/>
+          <w:right w:val="none" w:color="000000" w:sz="4" w:space="0"/>
+          <w:between w:val="none" w:color="000000" w:sz="4" w:space="0"/>
+        </w:pBdr>
+        <w:spacing w:line="240" w:lineRule="auto"/>
+        <w:ind w:right="0" w:firstLine="0" w:left="0"/>
+        <w:jc w:val="left"/>
+        <w:rPr>
+          <w:sz w:val="20"/>
+          <w:szCs w:val="20"/>
+        </w:rPr>
+      </w:pPr>
+      <w:r>
+        <w:rPr>
+          <w:color w:val="000000"/>
+          <w:sz w:val="20"/>
+          <w:szCs w:val="20"/>
+          <w:highlight w:val="none"/>
+        </w:rPr>
+        <w:t xml:space="preserve">        dcc.Input(id="amount", type="number", value=1),</w:t>
+      </w:r>
+      <w:r>
+        <w:rPr>
+          <w:sz w:val="20"/>
+          <w:szCs w:val="20"/>
+        </w:rPr>
+      </w:r>
+    </w:p>
+    <w:p>
+      <w:pPr>
+        <w:pBdr>
+          <w:top w:val="none" w:color="000000" w:sz="4" w:space="0"/>
+          <w:left w:val="none" w:color="000000" w:sz="4" w:space="0"/>
+          <w:bottom w:val="none" w:color="000000" w:sz="4" w:space="0"/>
+          <w:right w:val="none" w:color="000000" w:sz="4" w:space="0"/>
+          <w:between w:val="none" w:color="000000" w:sz="4" w:space="0"/>
+        </w:pBdr>
+        <w:spacing w:line="240" w:lineRule="auto"/>
+        <w:ind w:right="0" w:firstLine="0" w:left="0"/>
+        <w:jc w:val="left"/>
+        <w:rPr>
+          <w:sz w:val="20"/>
+          <w:szCs w:val="20"/>
+        </w:rPr>
+      </w:pPr>
+      <w:r>
+        <w:rPr>
+          <w:color w:val="000000"/>
+          <w:sz w:val="20"/>
+          <w:szCs w:val="20"/>
+          <w:highlight w:val="none"/>
+        </w:rPr>
+        <w:t xml:space="preserve">        html.Button("Конвертировать", id="convert-button", n_clicks=0),</w:t>
+      </w:r>
+      <w:r>
+        <w:rPr>
+          <w:sz w:val="20"/>
+          <w:szCs w:val="20"/>
+        </w:rPr>
+      </w:r>
+    </w:p>
+    <w:p>
+      <w:pPr>
+        <w:pBdr>
+          <w:top w:val="none" w:color="000000" w:sz="4" w:space="0"/>
+          <w:left w:val="none" w:color="000000" w:sz="4" w:space="0"/>
+          <w:bottom w:val="none" w:color="000000" w:sz="4" w:space="0"/>
+          <w:right w:val="none" w:color="000000" w:sz="4" w:space="0"/>
+          <w:between w:val="none" w:color="000000" w:sz="4" w:space="0"/>
+        </w:pBdr>
+        <w:spacing w:line="240" w:lineRule="auto"/>
+        <w:ind w:right="0" w:firstLine="0" w:left="0"/>
+        <w:jc w:val="left"/>
+        <w:rPr>
+          <w:sz w:val="20"/>
+          <w:szCs w:val="20"/>
+        </w:rPr>
+      </w:pPr>
+      <w:r>
+        <w:rPr>
+          <w:color w:val="000000"/>
+          <w:sz w:val="20"/>
+          <w:szCs w:val="20"/>
+          <w:highlight w:val="none"/>
+        </w:rPr>
+        <w:t xml:space="preserve">        html.Div(id="conversion-result")</w:t>
+      </w:r>
+      <w:r>
+        <w:rPr>
+          <w:sz w:val="20"/>
+          <w:szCs w:val="20"/>
+        </w:rPr>
+      </w:r>
+    </w:p>
+    <w:p>
+      <w:pPr>
+        <w:pBdr>
+          <w:top w:val="none" w:color="000000" w:sz="4" w:space="0"/>
+          <w:left w:val="none" w:color="000000" w:sz="4" w:space="0"/>
+          <w:bottom w:val="none" w:color="000000" w:sz="4" w:space="0"/>
+          <w:right w:val="none" w:color="000000" w:sz="4" w:space="0"/>
+          <w:between w:val="none" w:color="000000" w:sz="4" w:space="0"/>
+        </w:pBdr>
+        <w:spacing w:line="240" w:lineRule="auto"/>
+        <w:ind w:right="0" w:firstLine="0" w:left="0"/>
+        <w:jc w:val="left"/>
+        <w:rPr>
+          <w:sz w:val="20"/>
+          <w:szCs w:val="20"/>
+        </w:rPr>
+      </w:pPr>
+      <w:r>
+        <w:rPr>
+          <w:color w:val="000000"/>
+          <w:sz w:val="20"/>
+          <w:szCs w:val="20"/>
+          <w:highlight w:val="none"/>
+        </w:rPr>
+        <w:t xml:space="preserve">    ])</w:t>
+      </w:r>
+      <w:r>
+        <w:rPr>
+          <w:sz w:val="20"/>
+          <w:szCs w:val="20"/>
+        </w:rPr>
+      </w:r>
+    </w:p>
+    <w:p>
+      <w:pPr>
+        <w:pBdr>
+          <w:top w:val="none" w:color="000000" w:sz="4" w:space="0"/>
+          <w:left w:val="none" w:color="000000" w:sz="4" w:space="0"/>
+          <w:bottom w:val="none" w:color="000000" w:sz="4" w:space="0"/>
+          <w:right w:val="none" w:color="000000" w:sz="4" w:space="0"/>
+          <w:between w:val="none" w:color="000000" w:sz="4" w:space="0"/>
+        </w:pBdr>
+        <w:spacing w:line="240" w:lineRule="auto"/>
+        <w:ind w:right="0" w:firstLine="0" w:left="0"/>
+        <w:jc w:val="left"/>
+        <w:rPr>
+          <w:sz w:val="20"/>
+          <w:szCs w:val="20"/>
+        </w:rPr>
+      </w:pPr>
+      <w:r>
+        <w:rPr>
+          <w:color w:val="000000"/>
+          <w:sz w:val="20"/>
+          <w:szCs w:val="20"/>
+          <w:highlight w:val="none"/>
+        </w:rPr>
+        <w:t xml:space="preserve">])</w:t>
+      </w:r>
+      <w:r>
+        <w:rPr>
+          <w:sz w:val="20"/>
+          <w:szCs w:val="20"/>
+        </w:rPr>
+      </w:r>
+    </w:p>
+    <w:p>
+      <w:pPr>
+        <w:pBdr>
+          <w:top w:val="none" w:color="000000" w:sz="4" w:space="0"/>
+          <w:left w:val="none" w:color="000000" w:sz="4" w:space="0"/>
+          <w:bottom w:val="none" w:color="000000" w:sz="4" w:space="0"/>
+          <w:right w:val="none" w:color="000000" w:sz="4" w:space="0"/>
+          <w:between w:val="none" w:color="000000" w:sz="4" w:space="0"/>
+        </w:pBdr>
+        <w:spacing w:line="240" w:lineRule="auto"/>
+        <w:ind w:right="0" w:firstLine="0" w:left="0"/>
+        <w:jc w:val="left"/>
+        <w:rPr>
+          <w:sz w:val="20"/>
+          <w:szCs w:val="20"/>
+        </w:rPr>
+      </w:pPr>
+      <w:r>
+        <w:rPr>
+          <w:color w:val="000000"/>
+          <w:sz w:val="20"/>
+          <w:szCs w:val="20"/>
+          <w:highlight w:val="none"/>
+        </w:rPr>
+      </w:r>
+      <w:r>
+        <w:rPr>
+          <w:sz w:val="20"/>
+          <w:szCs w:val="20"/>
+        </w:rPr>
+      </w:r>
+    </w:p>
+    <w:p>
+      <w:pPr>
+        <w:pBdr>
+          <w:top w:val="none" w:color="000000" w:sz="4" w:space="0"/>
+          <w:left w:val="none" w:color="000000" w:sz="4" w:space="0"/>
+          <w:bottom w:val="none" w:color="000000" w:sz="4" w:space="0"/>
+          <w:right w:val="none" w:color="000000" w:sz="4" w:space="0"/>
+          <w:between w:val="none" w:color="000000" w:sz="4" w:space="0"/>
+        </w:pBdr>
+        <w:spacing w:line="240" w:lineRule="auto"/>
+        <w:ind w:right="0" w:firstLine="0" w:left="0"/>
+        <w:jc w:val="left"/>
+        <w:rPr>
+          <w:sz w:val="20"/>
+          <w:szCs w:val="20"/>
+        </w:rPr>
+      </w:pPr>
+      <w:r>
+        <w:rPr>
+          <w:color w:val="000000"/>
+          <w:sz w:val="20"/>
+          <w:szCs w:val="20"/>
+          <w:highlight w:val="none"/>
+        </w:rPr>
+        <w:t xml:space="preserve"># Callback для обновления графика курсов</w:t>
+      </w:r>
+      <w:r>
+        <w:rPr>
+          <w:sz w:val="20"/>
+          <w:szCs w:val="20"/>
+        </w:rPr>
+      </w:r>
+    </w:p>
+    <w:p>
+      <w:pPr>
+        <w:pBdr>
+          <w:top w:val="none" w:color="000000" w:sz="4" w:space="0"/>
+          <w:left w:val="none" w:color="000000" w:sz="4" w:space="0"/>
+          <w:bottom w:val="none" w:color="000000" w:sz="4" w:space="0"/>
+          <w:right w:val="none" w:color="000000" w:sz="4" w:space="0"/>
+          <w:between w:val="none" w:color="000000" w:sz="4" w:space="0"/>
+        </w:pBdr>
+        <w:spacing w:line="240" w:lineRule="auto"/>
+        <w:ind w:right="0" w:firstLine="0" w:left="0"/>
+        <w:jc w:val="left"/>
+        <w:rPr>
+          <w:sz w:val="20"/>
+          <w:szCs w:val="20"/>
+        </w:rPr>
+      </w:pPr>
+      <w:r>
+        <w:rPr>
+          <w:color w:val="000000"/>
+          <w:sz w:val="20"/>
+          <w:szCs w:val="20"/>
+          <w:highlight w:val="none"/>
+        </w:rPr>
+        <w:t xml:space="preserve">@app.callback(</w:t>
+      </w:r>
+      <w:r>
+        <w:rPr>
+          <w:sz w:val="20"/>
+          <w:szCs w:val="20"/>
+        </w:rPr>
+      </w:r>
+    </w:p>
+    <w:p>
+      <w:pPr>
+        <w:pBdr>
+          <w:top w:val="none" w:color="000000" w:sz="4" w:space="0"/>
+          <w:left w:val="none" w:color="000000" w:sz="4" w:space="0"/>
+          <w:bottom w:val="none" w:color="000000" w:sz="4" w:space="0"/>
+          <w:right w:val="none" w:color="000000" w:sz="4" w:space="0"/>
+          <w:between w:val="none" w:color="000000" w:sz="4" w:space="0"/>
+        </w:pBdr>
+        <w:spacing w:line="240" w:lineRule="auto"/>
+        <w:ind w:right="0" w:firstLine="0" w:left="0"/>
+        <w:jc w:val="left"/>
+        <w:rPr>
+          <w:sz w:val="20"/>
+          <w:szCs w:val="20"/>
+        </w:rPr>
+      </w:pPr>
+      <w:r>
+        <w:rPr>
+          <w:color w:val="000000"/>
+          <w:sz w:val="20"/>
+          <w:szCs w:val="20"/>
+          <w:highlight w:val="none"/>
+        </w:rPr>
+        <w:t xml:space="preserve">    Output('currency-chart', 'figure'),</w:t>
+      </w:r>
+      <w:r>
+        <w:rPr>
+          <w:sz w:val="20"/>
+          <w:szCs w:val="20"/>
+        </w:rPr>
+      </w:r>
+    </w:p>
+    <w:p>
+      <w:pPr>
+        <w:pBdr>
+          <w:top w:val="none" w:color="000000" w:sz="4" w:space="0"/>
+          <w:left w:val="none" w:color="000000" w:sz="4" w:space="0"/>
+          <w:bottom w:val="none" w:color="000000" w:sz="4" w:space="0"/>
+          <w:right w:val="none" w:color="000000" w:sz="4" w:space="0"/>
+          <w:between w:val="none" w:color="000000" w:sz="4" w:space="0"/>
+        </w:pBdr>
+        <w:spacing w:line="240" w:lineRule="auto"/>
+        <w:ind w:right="0" w:firstLine="0" w:left="0"/>
+        <w:jc w:val="left"/>
+        <w:rPr>
+          <w:sz w:val="20"/>
+          <w:szCs w:val="20"/>
+        </w:rPr>
+      </w:pPr>
+      <w:r>
+        <w:rPr>
+          <w:color w:val="000000"/>
+          <w:sz w:val="20"/>
+          <w:szCs w:val="20"/>
+          <w:highlight w:val="none"/>
+        </w:rPr>
+        <w:t xml:space="preserve">    [Input('base-currency', 'value')]</w:t>
+      </w:r>
+      <w:r>
+        <w:rPr>
+          <w:sz w:val="20"/>
+          <w:szCs w:val="20"/>
+        </w:rPr>
+      </w:r>
+    </w:p>
+    <w:p>
+      <w:pPr>
+        <w:pBdr>
+          <w:top w:val="none" w:color="000000" w:sz="4" w:space="0"/>
+          <w:left w:val="none" w:color="000000" w:sz="4" w:space="0"/>
+          <w:bottom w:val="none" w:color="000000" w:sz="4" w:space="0"/>
+          <w:right w:val="none" w:color="000000" w:sz="4" w:space="0"/>
+          <w:between w:val="none" w:color="000000" w:sz="4" w:space="0"/>
+        </w:pBdr>
+        <w:spacing w:line="240" w:lineRule="auto"/>
+        <w:ind w:right="0" w:firstLine="0" w:left="0"/>
+        <w:jc w:val="left"/>
+        <w:rPr>
+          <w:sz w:val="20"/>
+          <w:szCs w:val="20"/>
+        </w:rPr>
+      </w:pPr>
+      <w:r>
+        <w:rPr>
+          <w:color w:val="000000"/>
+          <w:sz w:val="20"/>
+          <w:szCs w:val="20"/>
+          <w:highlight w:val="none"/>
+        </w:rPr>
+        <w:t xml:space="preserve">)</w:t>
+      </w:r>
+      <w:r>
+        <w:rPr>
+          <w:sz w:val="20"/>
+          <w:szCs w:val="20"/>
+        </w:rPr>
+      </w:r>
+    </w:p>
+    <w:p>
+      <w:pPr>
+        <w:pBdr>
+          <w:top w:val="none" w:color="000000" w:sz="4" w:space="0"/>
+          <w:left w:val="none" w:color="000000" w:sz="4" w:space="0"/>
+          <w:bottom w:val="none" w:color="000000" w:sz="4" w:space="0"/>
+          <w:right w:val="none" w:color="000000" w:sz="4" w:space="0"/>
+          <w:between w:val="none" w:color="000000" w:sz="4" w:space="0"/>
+        </w:pBdr>
+        <w:spacing w:line="240" w:lineRule="auto"/>
+        <w:ind w:right="0" w:firstLine="0" w:left="0"/>
+        <w:jc w:val="left"/>
+        <w:rPr>
+          <w:sz w:val="20"/>
+          <w:szCs w:val="20"/>
+        </w:rPr>
+      </w:pPr>
+      <w:r>
+        <w:rPr>
+          <w:color w:val="000000"/>
+          <w:sz w:val="20"/>
+          <w:szCs w:val="20"/>
+          <w:highlight w:val="none"/>
+        </w:rPr>
+        <w:t xml:space="preserve">def update_graph(base_currency):</w:t>
+      </w:r>
+      <w:r>
+        <w:rPr>
+          <w:sz w:val="20"/>
+          <w:szCs w:val="20"/>
+        </w:rPr>
+      </w:r>
+    </w:p>
+    <w:p>
+      <w:pPr>
+        <w:pBdr>
+          <w:top w:val="none" w:color="000000" w:sz="4" w:space="0"/>
+          <w:left w:val="none" w:color="000000" w:sz="4" w:space="0"/>
+          <w:bottom w:val="none" w:color="000000" w:sz="4" w:space="0"/>
+          <w:right w:val="none" w:color="000000" w:sz="4" w:space="0"/>
+          <w:between w:val="none" w:color="000000" w:sz="4" w:space="0"/>
+        </w:pBdr>
+        <w:spacing w:line="240" w:lineRule="auto"/>
+        <w:ind w:right="0" w:firstLine="0" w:left="0"/>
+        <w:jc w:val="left"/>
+        <w:rPr>
+          <w:sz w:val="20"/>
+          <w:szCs w:val="20"/>
+        </w:rPr>
+      </w:pPr>
+      <w:r>
+        <w:rPr>
+          <w:color w:val="000000"/>
+          <w:sz w:val="20"/>
+          <w:szCs w:val="20"/>
+          <w:highlight w:val="none"/>
+        </w:rPr>
+        <w:t xml:space="preserve">    rates = get_exchange_rates(base_currency)</w:t>
+      </w:r>
+      <w:r>
+        <w:rPr>
+          <w:sz w:val="20"/>
+          <w:szCs w:val="20"/>
+        </w:rPr>
+      </w:r>
+    </w:p>
+    <w:p>
+      <w:pPr>
+        <w:pBdr>
+          <w:top w:val="none" w:color="000000" w:sz="4" w:space="0"/>
+          <w:left w:val="none" w:color="000000" w:sz="4" w:space="0"/>
+          <w:bottom w:val="none" w:color="000000" w:sz="4" w:space="0"/>
+          <w:right w:val="none" w:color="000000" w:sz="4" w:space="0"/>
+          <w:between w:val="none" w:color="000000" w:sz="4" w:space="0"/>
+        </w:pBdr>
+        <w:spacing w:line="240" w:lineRule="auto"/>
+        <w:ind w:right="0" w:firstLine="0" w:left="0"/>
+        <w:jc w:val="left"/>
+        <w:rPr>
+          <w:sz w:val="20"/>
+          <w:szCs w:val="20"/>
+        </w:rPr>
+      </w:pPr>
+      <w:r>
+        <w:rPr>
+          <w:color w:val="000000"/>
+          <w:sz w:val="20"/>
+          <w:szCs w:val="20"/>
+          <w:highlight w:val="none"/>
+        </w:rPr>
+        <w:t xml:space="preserve">    if rates:</w:t>
+      </w:r>
+      <w:r>
+        <w:rPr>
+          <w:sz w:val="20"/>
+          <w:szCs w:val="20"/>
+        </w:rPr>
+      </w:r>
+    </w:p>
+    <w:p>
+      <w:pPr>
+        <w:pBdr>
+          <w:top w:val="none" w:color="000000" w:sz="4" w:space="0"/>
+          <w:left w:val="none" w:color="000000" w:sz="4" w:space="0"/>
+          <w:bottom w:val="none" w:color="000000" w:sz="4" w:space="0"/>
+          <w:right w:val="none" w:color="000000" w:sz="4" w:space="0"/>
+          <w:between w:val="none" w:color="000000" w:sz="4" w:space="0"/>
+        </w:pBdr>
+        <w:spacing w:line="240" w:lineRule="auto"/>
+        <w:ind w:right="0" w:firstLine="0" w:left="0"/>
+        <w:jc w:val="left"/>
+        <w:rPr>
+          <w:sz w:val="20"/>
+          <w:szCs w:val="20"/>
+        </w:rPr>
+      </w:pPr>
+      <w:r>
+        <w:rPr>
+          <w:color w:val="000000"/>
+          <w:sz w:val="20"/>
+          <w:szCs w:val="20"/>
+          <w:highlight w:val="none"/>
+        </w:rPr>
+        <w:t xml:space="preserve">        df = create_dataframe(rates, base_currency)</w:t>
+      </w:r>
+      <w:r>
+        <w:rPr>
+          <w:sz w:val="20"/>
+          <w:szCs w:val="20"/>
+        </w:rPr>
+      </w:r>
+    </w:p>
+    <w:p>
+      <w:pPr>
+        <w:pBdr>
+          <w:top w:val="none" w:color="000000" w:sz="4" w:space="0"/>
+          <w:left w:val="none" w:color="000000" w:sz="4" w:space="0"/>
+          <w:bottom w:val="none" w:color="000000" w:sz="4" w:space="0"/>
+          <w:right w:val="none" w:color="000000" w:sz="4" w:space="0"/>
+          <w:between w:val="none" w:color="000000" w:sz="4" w:space="0"/>
+        </w:pBdr>
+        <w:spacing w:line="240" w:lineRule="auto"/>
+        <w:ind w:right="0" w:firstLine="0" w:left="0"/>
+        <w:jc w:val="left"/>
+        <w:rPr>
+          <w:sz w:val="20"/>
+          <w:szCs w:val="20"/>
+        </w:rPr>
+      </w:pPr>
+      <w:r>
+        <w:rPr>
+          <w:color w:val="000000"/>
+          <w:sz w:val="20"/>
+          <w:szCs w:val="20"/>
+          <w:highlight w:val="none"/>
+        </w:rPr>
+      </w:r>
+      <w:r>
+        <w:rPr>
+          <w:sz w:val="20"/>
+          <w:szCs w:val="20"/>
+        </w:rPr>
+      </w:r>
+    </w:p>
+    <w:p>
+      <w:pPr>
+        <w:pBdr>
+          <w:top w:val="none" w:color="000000" w:sz="4" w:space="0"/>
+          <w:left w:val="none" w:color="000000" w:sz="4" w:space="0"/>
+          <w:bottom w:val="none" w:color="000000" w:sz="4" w:space="0"/>
+          <w:right w:val="none" w:color="000000" w:sz="4" w:space="0"/>
+          <w:between w:val="none" w:color="000000" w:sz="4" w:space="0"/>
+        </w:pBdr>
+        <w:spacing w:line="240" w:lineRule="auto"/>
+        <w:ind w:right="0" w:firstLine="0" w:left="0"/>
+        <w:jc w:val="left"/>
+        <w:rPr>
+          <w:sz w:val="20"/>
+          <w:szCs w:val="20"/>
+        </w:rPr>
+      </w:pPr>
+      <w:r>
+        <w:rPr>
+          <w:color w:val="000000"/>
+          <w:sz w:val="20"/>
+          <w:szCs w:val="20"/>
+          <w:highlight w:val="none"/>
+        </w:rPr>
+        <w:t xml:space="preserve">        # Создаем гистограмму</w:t>
+      </w:r>
+      <w:r>
+        <w:rPr>
+          <w:sz w:val="20"/>
+          <w:szCs w:val="20"/>
+        </w:rPr>
+      </w:r>
+    </w:p>
+    <w:p>
+      <w:pPr>
+        <w:pBdr>
+          <w:top w:val="none" w:color="000000" w:sz="4" w:space="0"/>
+          <w:left w:val="none" w:color="000000" w:sz="4" w:space="0"/>
+          <w:bottom w:val="none" w:color="000000" w:sz="4" w:space="0"/>
+          <w:right w:val="none" w:color="000000" w:sz="4" w:space="0"/>
+          <w:between w:val="none" w:color="000000" w:sz="4" w:space="0"/>
+        </w:pBdr>
+        <w:spacing w:line="240" w:lineRule="auto"/>
+        <w:ind w:right="0" w:firstLine="0" w:left="0"/>
+        <w:jc w:val="left"/>
+        <w:rPr>
+          <w:sz w:val="20"/>
+          <w:szCs w:val="20"/>
+        </w:rPr>
+      </w:pPr>
+      <w:r>
+        <w:rPr>
+          <w:color w:val="000000"/>
+          <w:sz w:val="20"/>
+          <w:szCs w:val="20"/>
+          <w:highlight w:val="none"/>
+        </w:rPr>
+        <w:t xml:space="preserve">        fig = px.histogram(</w:t>
+      </w:r>
+      <w:r>
+        <w:rPr>
+          <w:sz w:val="20"/>
+          <w:szCs w:val="20"/>
+        </w:rPr>
+      </w:r>
+    </w:p>
+    <w:p>
+      <w:pPr>
+        <w:pBdr>
+          <w:top w:val="none" w:color="000000" w:sz="4" w:space="0"/>
+          <w:left w:val="none" w:color="000000" w:sz="4" w:space="0"/>
+          <w:bottom w:val="none" w:color="000000" w:sz="4" w:space="0"/>
+          <w:right w:val="none" w:color="000000" w:sz="4" w:space="0"/>
+          <w:between w:val="none" w:color="000000" w:sz="4" w:space="0"/>
+        </w:pBdr>
+        <w:spacing w:line="240" w:lineRule="auto"/>
+        <w:ind w:right="0" w:firstLine="0" w:left="0"/>
+        <w:jc w:val="left"/>
+        <w:rPr>
+          <w:sz w:val="20"/>
+          <w:szCs w:val="20"/>
+        </w:rPr>
+      </w:pPr>
+      <w:r>
+        <w:rPr>
+          <w:color w:val="000000"/>
+          <w:sz w:val="20"/>
+          <w:szCs w:val="20"/>
+          <w:highlight w:val="none"/>
+        </w:rPr>
+        <w:t xml:space="preserve">            df,</w:t>
+      </w:r>
+      <w:r>
+        <w:rPr>
+          <w:sz w:val="20"/>
+          <w:szCs w:val="20"/>
+        </w:rPr>
+      </w:r>
+    </w:p>
+    <w:p>
+      <w:pPr>
+        <w:pBdr>
+          <w:top w:val="none" w:color="000000" w:sz="4" w:space="0"/>
+          <w:left w:val="none" w:color="000000" w:sz="4" w:space="0"/>
+          <w:bottom w:val="none" w:color="000000" w:sz="4" w:space="0"/>
+          <w:right w:val="none" w:color="000000" w:sz="4" w:space="0"/>
+          <w:between w:val="none" w:color="000000" w:sz="4" w:space="0"/>
+        </w:pBdr>
+        <w:spacing w:line="240" w:lineRule="auto"/>
+        <w:ind w:right="0" w:firstLine="0" w:left="0"/>
+        <w:jc w:val="left"/>
+        <w:rPr>
+          <w:sz w:val="20"/>
+          <w:szCs w:val="20"/>
+        </w:rPr>
+      </w:pPr>
+      <w:r>
+        <w:rPr>
+          <w:color w:val="000000"/>
+          <w:sz w:val="20"/>
+          <w:szCs w:val="20"/>
+          <w:highlight w:val="none"/>
+        </w:rPr>
+        <w:t xml:space="preserve">            x="Currency",  # Ось X - названия валют</w:t>
+      </w:r>
+      <w:r>
+        <w:rPr>
+          <w:sz w:val="20"/>
+          <w:szCs w:val="20"/>
+        </w:rPr>
+      </w:r>
+    </w:p>
+    <w:p>
+      <w:pPr>
+        <w:pBdr>
+          <w:top w:val="none" w:color="000000" w:sz="4" w:space="0"/>
+          <w:left w:val="none" w:color="000000" w:sz="4" w:space="0"/>
+          <w:bottom w:val="none" w:color="000000" w:sz="4" w:space="0"/>
+          <w:right w:val="none" w:color="000000" w:sz="4" w:space="0"/>
+          <w:between w:val="none" w:color="000000" w:sz="4" w:space="0"/>
+        </w:pBdr>
+        <w:spacing w:line="240" w:lineRule="auto"/>
+        <w:ind w:right="0" w:firstLine="0" w:left="0"/>
+        <w:jc w:val="left"/>
+        <w:rPr>
+          <w:sz w:val="20"/>
+          <w:szCs w:val="20"/>
+        </w:rPr>
+      </w:pPr>
+      <w:r>
+        <w:rPr>
+          <w:color w:val="000000"/>
+          <w:sz w:val="20"/>
+          <w:szCs w:val="20"/>
+          <w:highlight w:val="none"/>
+        </w:rPr>
+        <w:t xml:space="preserve">            y="Rate",      # Ось Y - значения курсов</w:t>
+      </w:r>
+      <w:r>
+        <w:rPr>
+          <w:sz w:val="20"/>
+          <w:szCs w:val="20"/>
+        </w:rPr>
+      </w:r>
+    </w:p>
+    <w:p>
+      <w:pPr>
+        <w:pBdr>
+          <w:top w:val="none" w:color="000000" w:sz="4" w:space="0"/>
+          <w:left w:val="none" w:color="000000" w:sz="4" w:space="0"/>
+          <w:bottom w:val="none" w:color="000000" w:sz="4" w:space="0"/>
+          <w:right w:val="none" w:color="000000" w:sz="4" w:space="0"/>
+          <w:between w:val="none" w:color="000000" w:sz="4" w:space="0"/>
+        </w:pBdr>
+        <w:spacing w:line="240" w:lineRule="auto"/>
+        <w:ind w:right="0" w:firstLine="0" w:left="0"/>
+        <w:jc w:val="left"/>
+        <w:rPr>
+          <w:sz w:val="20"/>
+          <w:szCs w:val="20"/>
+        </w:rPr>
+      </w:pPr>
+      <w:r>
+        <w:rPr>
+          <w:color w:val="000000"/>
+          <w:sz w:val="20"/>
+          <w:szCs w:val="20"/>
+          <w:highlight w:val="none"/>
+        </w:rPr>
+        <w:t xml:space="preserve">            log_y=True,    # Логарифмическая шкала по Y</w:t>
+      </w:r>
+      <w:r>
+        <w:rPr>
+          <w:sz w:val="20"/>
+          <w:szCs w:val="20"/>
+        </w:rPr>
+      </w:r>
+    </w:p>
+    <w:p>
+      <w:pPr>
+        <w:pBdr>
+          <w:top w:val="none" w:color="000000" w:sz="4" w:space="0"/>
+          <w:left w:val="none" w:color="000000" w:sz="4" w:space="0"/>
+          <w:bottom w:val="none" w:color="000000" w:sz="4" w:space="0"/>
+          <w:right w:val="none" w:color="000000" w:sz="4" w:space="0"/>
+          <w:between w:val="none" w:color="000000" w:sz="4" w:space="0"/>
+        </w:pBdr>
+        <w:spacing w:line="240" w:lineRule="auto"/>
+        <w:ind w:right="0" w:firstLine="0" w:left="0"/>
+        <w:jc w:val="left"/>
+        <w:rPr>
+          <w:sz w:val="20"/>
+          <w:szCs w:val="20"/>
+        </w:rPr>
+      </w:pPr>
+      <w:r>
+        <w:rPr>
+          <w:color w:val="000000"/>
+          <w:sz w:val="20"/>
+          <w:szCs w:val="20"/>
+          <w:highlight w:val="none"/>
+        </w:rPr>
+        <w:t xml:space="preserve">            title=f"Курс валют относительно {currency_names_ru.get(base_currency, base_currency)}"</w:t>
+      </w:r>
+      <w:r>
+        <w:rPr>
+          <w:sz w:val="20"/>
+          <w:szCs w:val="20"/>
+        </w:rPr>
+      </w:r>
+    </w:p>
+    <w:p>
+      <w:pPr>
+        <w:pBdr>
+          <w:top w:val="none" w:color="000000" w:sz="4" w:space="0"/>
+          <w:left w:val="none" w:color="000000" w:sz="4" w:space="0"/>
+          <w:bottom w:val="none" w:color="000000" w:sz="4" w:space="0"/>
+          <w:right w:val="none" w:color="000000" w:sz="4" w:space="0"/>
+          <w:between w:val="none" w:color="000000" w:sz="4" w:space="0"/>
+        </w:pBdr>
+        <w:spacing w:line="240" w:lineRule="auto"/>
+        <w:ind w:right="0" w:firstLine="0" w:left="0"/>
+        <w:jc w:val="left"/>
+        <w:rPr>
+          <w:sz w:val="20"/>
+          <w:szCs w:val="20"/>
+        </w:rPr>
+      </w:pPr>
+      <w:r>
+        <w:rPr>
+          <w:color w:val="000000"/>
+          <w:sz w:val="20"/>
+          <w:szCs w:val="20"/>
+          <w:highlight w:val="none"/>
+        </w:rPr>
+        <w:t xml:space="preserve">        )</w:t>
+      </w:r>
+      <w:r>
+        <w:rPr>
+          <w:sz w:val="20"/>
+          <w:szCs w:val="20"/>
+        </w:rPr>
+      </w:r>
+    </w:p>
+    <w:p>
+      <w:pPr>
+        <w:pBdr>
+          <w:top w:val="none" w:color="000000" w:sz="4" w:space="0"/>
+          <w:left w:val="none" w:color="000000" w:sz="4" w:space="0"/>
+          <w:bottom w:val="none" w:color="000000" w:sz="4" w:space="0"/>
+          <w:right w:val="none" w:color="000000" w:sz="4" w:space="0"/>
+          <w:between w:val="none" w:color="000000" w:sz="4" w:space="0"/>
+        </w:pBdr>
+        <w:spacing w:line="240" w:lineRule="auto"/>
+        <w:ind w:right="0" w:firstLine="0" w:left="0"/>
+        <w:jc w:val="left"/>
+        <w:rPr>
+          <w:sz w:val="20"/>
+          <w:szCs w:val="20"/>
+        </w:rPr>
+      </w:pPr>
+      <w:r>
+        <w:rPr>
+          <w:color w:val="000000"/>
+          <w:sz w:val="20"/>
+          <w:szCs w:val="20"/>
+          <w:highlight w:val="none"/>
+        </w:rPr>
+      </w:r>
+      <w:r>
+        <w:rPr>
+          <w:sz w:val="20"/>
+          <w:szCs w:val="20"/>
+        </w:rPr>
+      </w:r>
+    </w:p>
+    <w:p>
+      <w:pPr>
+        <w:pBdr>
+          <w:top w:val="none" w:color="000000" w:sz="4" w:space="0"/>
+          <w:left w:val="none" w:color="000000" w:sz="4" w:space="0"/>
+          <w:bottom w:val="none" w:color="000000" w:sz="4" w:space="0"/>
+          <w:right w:val="none" w:color="000000" w:sz="4" w:space="0"/>
+          <w:between w:val="none" w:color="000000" w:sz="4" w:space="0"/>
+        </w:pBdr>
+        <w:spacing w:line="240" w:lineRule="auto"/>
+        <w:ind w:right="0" w:firstLine="0" w:left="0"/>
+        <w:jc w:val="left"/>
+        <w:rPr>
+          <w:sz w:val="20"/>
+          <w:szCs w:val="20"/>
+        </w:rPr>
+      </w:pPr>
+      <w:r>
+        <w:rPr>
+          <w:color w:val="000000"/>
+          <w:sz w:val="20"/>
+          <w:szCs w:val="20"/>
+          <w:highlight w:val="none"/>
+        </w:rPr>
+        <w:t xml:space="preserve">        # Настройка русских подписей</w:t>
+      </w:r>
+      <w:r>
+        <w:rPr>
+          <w:sz w:val="20"/>
+          <w:szCs w:val="20"/>
+        </w:rPr>
+      </w:r>
+    </w:p>
+    <w:p>
+      <w:pPr>
+        <w:pBdr>
+          <w:top w:val="none" w:color="000000" w:sz="4" w:space="0"/>
+          <w:left w:val="none" w:color="000000" w:sz="4" w:space="0"/>
+          <w:bottom w:val="none" w:color="000000" w:sz="4" w:space="0"/>
+          <w:right w:val="none" w:color="000000" w:sz="4" w:space="0"/>
+          <w:between w:val="none" w:color="000000" w:sz="4" w:space="0"/>
+        </w:pBdr>
+        <w:spacing w:line="240" w:lineRule="auto"/>
+        <w:ind w:right="0" w:firstLine="0" w:left="0"/>
+        <w:jc w:val="left"/>
+        <w:rPr>
+          <w:sz w:val="20"/>
+          <w:szCs w:val="20"/>
+        </w:rPr>
+      </w:pPr>
+      <w:r>
+        <w:rPr>
+          <w:color w:val="000000"/>
+          <w:sz w:val="20"/>
+          <w:szCs w:val="20"/>
+          <w:highlight w:val="none"/>
+        </w:rPr>
+        <w:t xml:space="preserve">        fig.update_layout(</w:t>
+      </w:r>
+      <w:r>
+        <w:rPr>
+          <w:sz w:val="20"/>
+          <w:szCs w:val="20"/>
+        </w:rPr>
+      </w:r>
+    </w:p>
+    <w:p>
+      <w:pPr>
+        <w:pBdr>
+          <w:top w:val="none" w:color="000000" w:sz="4" w:space="0"/>
+          <w:left w:val="none" w:color="000000" w:sz="4" w:space="0"/>
+          <w:bottom w:val="none" w:color="000000" w:sz="4" w:space="0"/>
+          <w:right w:val="none" w:color="000000" w:sz="4" w:space="0"/>
+          <w:between w:val="none" w:color="000000" w:sz="4" w:space="0"/>
+        </w:pBdr>
+        <w:spacing w:line="240" w:lineRule="auto"/>
+        <w:ind w:right="0" w:firstLine="0" w:left="0"/>
+        <w:jc w:val="left"/>
+        <w:rPr>
+          <w:sz w:val="20"/>
+          <w:szCs w:val="20"/>
+        </w:rPr>
+      </w:pPr>
+      <w:r>
+        <w:rPr>
+          <w:color w:val="000000"/>
+          <w:sz w:val="20"/>
+          <w:szCs w:val="20"/>
+          <w:highlight w:val="none"/>
+        </w:rPr>
+        <w:t xml:space="preserve">            xaxis_title="Валюта",  # Подпись оси X</w:t>
+      </w:r>
+      <w:r>
+        <w:rPr>
+          <w:sz w:val="20"/>
+          <w:szCs w:val="20"/>
+        </w:rPr>
+      </w:r>
+    </w:p>
+    <w:p>
+      <w:pPr>
+        <w:pBdr>
+          <w:top w:val="none" w:color="000000" w:sz="4" w:space="0"/>
+          <w:left w:val="none" w:color="000000" w:sz="4" w:space="0"/>
+          <w:bottom w:val="none" w:color="000000" w:sz="4" w:space="0"/>
+          <w:right w:val="none" w:color="000000" w:sz="4" w:space="0"/>
+          <w:between w:val="none" w:color="000000" w:sz="4" w:space="0"/>
+        </w:pBdr>
+        <w:spacing w:line="240" w:lineRule="auto"/>
+        <w:ind w:right="0" w:firstLine="0" w:left="0"/>
+        <w:jc w:val="left"/>
+        <w:rPr>
+          <w:sz w:val="20"/>
+          <w:szCs w:val="20"/>
+        </w:rPr>
+      </w:pPr>
+      <w:r>
+        <w:rPr>
+          <w:color w:val="000000"/>
+          <w:sz w:val="20"/>
+          <w:szCs w:val="20"/>
+          <w:highlight w:val="none"/>
+        </w:rPr>
+        <w:t xml:space="preserve">            yaxis_title="Курс (логарифмическая шкала)",  # Подпись оси Y</w:t>
+      </w:r>
+      <w:r>
+        <w:rPr>
+          <w:sz w:val="20"/>
+          <w:szCs w:val="20"/>
+        </w:rPr>
+      </w:r>
+    </w:p>
+    <w:p>
+      <w:pPr>
+        <w:pBdr>
+          <w:top w:val="none" w:color="000000" w:sz="4" w:space="0"/>
+          <w:left w:val="none" w:color="000000" w:sz="4" w:space="0"/>
+          <w:bottom w:val="none" w:color="000000" w:sz="4" w:space="0"/>
+          <w:right w:val="none" w:color="000000" w:sz="4" w:space="0"/>
+          <w:between w:val="none" w:color="000000" w:sz="4" w:space="0"/>
+        </w:pBdr>
+        <w:spacing w:line="240" w:lineRule="auto"/>
+        <w:ind w:right="0" w:firstLine="0" w:left="0"/>
+        <w:jc w:val="left"/>
+        <w:rPr>
+          <w:sz w:val="20"/>
+          <w:szCs w:val="20"/>
+        </w:rPr>
+      </w:pPr>
+      <w:r>
+        <w:rPr>
+          <w:color w:val="000000"/>
+          <w:sz w:val="20"/>
+          <w:szCs w:val="20"/>
+          <w:highlight w:val="none"/>
+        </w:rPr>
+        <w:t xml:space="preserve">            font=dict(family="Arial", size=14),  # Шрифт для текста</w:t>
+      </w:r>
+      <w:r>
+        <w:rPr>
+          <w:sz w:val="20"/>
+          <w:szCs w:val="20"/>
+        </w:rPr>
+      </w:r>
+    </w:p>
+    <w:p>
+      <w:pPr>
+        <w:pBdr>
+          <w:top w:val="none" w:color="000000" w:sz="4" w:space="0"/>
+          <w:left w:val="none" w:color="000000" w:sz="4" w:space="0"/>
+          <w:bottom w:val="none" w:color="000000" w:sz="4" w:space="0"/>
+          <w:right w:val="none" w:color="000000" w:sz="4" w:space="0"/>
+          <w:between w:val="none" w:color="000000" w:sz="4" w:space="0"/>
+        </w:pBdr>
+        <w:spacing w:line="240" w:lineRule="auto"/>
+        <w:ind w:right="0" w:firstLine="0" w:left="0"/>
+        <w:jc w:val="left"/>
+        <w:rPr>
+          <w:sz w:val="20"/>
+          <w:szCs w:val="20"/>
+        </w:rPr>
+      </w:pPr>
+      <w:r>
+        <w:rPr>
+          <w:color w:val="000000"/>
+          <w:sz w:val="20"/>
+          <w:szCs w:val="20"/>
+          <w:highlight w:val="none"/>
+        </w:rPr>
+        <w:t xml:space="preserve">            title_font=dict(size=20)  # Размер шрифта для заголовка</w:t>
+      </w:r>
+      <w:r>
+        <w:rPr>
+          <w:sz w:val="20"/>
+          <w:szCs w:val="20"/>
+        </w:rPr>
+      </w:r>
+    </w:p>
+    <w:p>
+      <w:pPr>
+        <w:pBdr>
+          <w:top w:val="none" w:color="000000" w:sz="4" w:space="0"/>
+          <w:left w:val="none" w:color="000000" w:sz="4" w:space="0"/>
+          <w:bottom w:val="none" w:color="000000" w:sz="4" w:space="0"/>
+          <w:right w:val="none" w:color="000000" w:sz="4" w:space="0"/>
+          <w:between w:val="none" w:color="000000" w:sz="4" w:space="0"/>
+        </w:pBdr>
+        <w:spacing w:line="240" w:lineRule="auto"/>
+        <w:ind w:right="0" w:firstLine="0" w:left="0"/>
+        <w:jc w:val="left"/>
+        <w:rPr>
+          <w:sz w:val="20"/>
+          <w:szCs w:val="20"/>
+        </w:rPr>
+      </w:pPr>
+      <w:r>
+        <w:rPr>
+          <w:color w:val="000000"/>
+          <w:sz w:val="20"/>
+          <w:szCs w:val="20"/>
+          <w:highlight w:val="none"/>
+        </w:rPr>
+        <w:t xml:space="preserve">        )</w:t>
+      </w:r>
+      <w:r>
+        <w:rPr>
+          <w:sz w:val="20"/>
+          <w:szCs w:val="20"/>
+        </w:rPr>
+      </w:r>
+    </w:p>
+    <w:p>
+      <w:pPr>
+        <w:pBdr>
+          <w:top w:val="none" w:color="000000" w:sz="4" w:space="0"/>
+          <w:left w:val="none" w:color="000000" w:sz="4" w:space="0"/>
+          <w:bottom w:val="none" w:color="000000" w:sz="4" w:space="0"/>
+          <w:right w:val="none" w:color="000000" w:sz="4" w:space="0"/>
+          <w:between w:val="none" w:color="000000" w:sz="4" w:space="0"/>
+        </w:pBdr>
+        <w:spacing w:line="240" w:lineRule="auto"/>
+        <w:ind w:right="0" w:firstLine="0" w:left="0"/>
+        <w:jc w:val="left"/>
+        <w:rPr>
+          <w:sz w:val="20"/>
+          <w:szCs w:val="20"/>
+        </w:rPr>
+      </w:pPr>
+      <w:r>
+        <w:rPr>
+          <w:color w:val="000000"/>
+          <w:sz w:val="20"/>
+          <w:szCs w:val="20"/>
+          <w:highlight w:val="none"/>
+        </w:rPr>
+      </w:r>
+      <w:r>
+        <w:rPr>
+          <w:sz w:val="20"/>
+          <w:szCs w:val="20"/>
+        </w:rPr>
+      </w:r>
+    </w:p>
+    <w:p>
+      <w:pPr>
+        <w:pBdr>
+          <w:top w:val="none" w:color="000000" w:sz="4" w:space="0"/>
+          <w:left w:val="none" w:color="000000" w:sz="4" w:space="0"/>
+          <w:bottom w:val="none" w:color="000000" w:sz="4" w:space="0"/>
+          <w:right w:val="none" w:color="000000" w:sz="4" w:space="0"/>
+          <w:between w:val="none" w:color="000000" w:sz="4" w:space="0"/>
+        </w:pBdr>
+        <w:spacing w:line="240" w:lineRule="auto"/>
+        <w:ind w:right="0" w:firstLine="0" w:left="0"/>
+        <w:jc w:val="left"/>
+        <w:rPr>
+          <w:sz w:val="20"/>
+          <w:szCs w:val="20"/>
+        </w:rPr>
+      </w:pPr>
+      <w:r>
+        <w:rPr>
+          <w:color w:val="000000"/>
+          <w:sz w:val="20"/>
+          <w:szCs w:val="20"/>
+          <w:highlight w:val="none"/>
+        </w:rPr>
+        <w:t xml:space="preserve">        # Добавляем аннотации для значений курсов</w:t>
+      </w:r>
+      <w:r>
+        <w:rPr>
+          <w:sz w:val="20"/>
+          <w:szCs w:val="20"/>
+        </w:rPr>
+      </w:r>
+    </w:p>
+    <w:p>
+      <w:pPr>
+        <w:pBdr>
+          <w:top w:val="none" w:color="000000" w:sz="4" w:space="0"/>
+          <w:left w:val="none" w:color="000000" w:sz="4" w:space="0"/>
+          <w:bottom w:val="none" w:color="000000" w:sz="4" w:space="0"/>
+          <w:right w:val="none" w:color="000000" w:sz="4" w:space="0"/>
+          <w:between w:val="none" w:color="000000" w:sz="4" w:space="0"/>
+        </w:pBdr>
+        <w:spacing w:line="240" w:lineRule="auto"/>
+        <w:ind w:right="0" w:firstLine="0" w:left="0"/>
+        <w:jc w:val="left"/>
+        <w:rPr>
+          <w:sz w:val="20"/>
+          <w:szCs w:val="20"/>
+        </w:rPr>
+      </w:pPr>
+      <w:r>
+        <w:rPr>
+          <w:color w:val="000000"/>
+          <w:sz w:val="20"/>
+          <w:szCs w:val="20"/>
+          <w:highlight w:val="none"/>
+        </w:rPr>
+        <w:t xml:space="preserve">        annotations = []</w:t>
+      </w:r>
+      <w:r>
+        <w:rPr>
+          <w:sz w:val="20"/>
+          <w:szCs w:val="20"/>
+        </w:rPr>
+      </w:r>
+    </w:p>
+    <w:p>
+      <w:pPr>
+        <w:pBdr>
+          <w:top w:val="none" w:color="000000" w:sz="4" w:space="0"/>
+          <w:left w:val="none" w:color="000000" w:sz="4" w:space="0"/>
+          <w:bottom w:val="none" w:color="000000" w:sz="4" w:space="0"/>
+          <w:right w:val="none" w:color="000000" w:sz="4" w:space="0"/>
+          <w:between w:val="none" w:color="000000" w:sz="4" w:space="0"/>
+        </w:pBdr>
+        <w:spacing w:line="240" w:lineRule="auto"/>
+        <w:ind w:right="0" w:firstLine="0" w:left="0"/>
+        <w:jc w:val="left"/>
+        <w:rPr>
+          <w:sz w:val="20"/>
+          <w:szCs w:val="20"/>
+        </w:rPr>
+      </w:pPr>
+      <w:r>
+        <w:rPr>
+          <w:color w:val="000000"/>
+          <w:sz w:val="20"/>
+          <w:szCs w:val="20"/>
+          <w:highlight w:val="none"/>
+        </w:rPr>
+        <w:t xml:space="preserve">        for i in range(len(df)):</w:t>
+      </w:r>
+      <w:r>
+        <w:rPr>
+          <w:sz w:val="20"/>
+          <w:szCs w:val="20"/>
+        </w:rPr>
+      </w:r>
+    </w:p>
+    <w:p>
+      <w:pPr>
+        <w:pBdr>
+          <w:top w:val="none" w:color="000000" w:sz="4" w:space="0"/>
+          <w:left w:val="none" w:color="000000" w:sz="4" w:space="0"/>
+          <w:bottom w:val="none" w:color="000000" w:sz="4" w:space="0"/>
+          <w:right w:val="none" w:color="000000" w:sz="4" w:space="0"/>
+          <w:between w:val="none" w:color="000000" w:sz="4" w:space="0"/>
+        </w:pBdr>
+        <w:spacing w:line="240" w:lineRule="auto"/>
+        <w:ind w:right="0" w:firstLine="0" w:left="0"/>
+        <w:jc w:val="left"/>
+        <w:rPr>
+          <w:sz w:val="20"/>
+          <w:szCs w:val="20"/>
+        </w:rPr>
+      </w:pPr>
+      <w:r>
+        <w:rPr>
+          <w:color w:val="000000"/>
+          <w:sz w:val="20"/>
+          <w:szCs w:val="20"/>
+          <w:highlight w:val="none"/>
+        </w:rPr>
+        <w:t xml:space="preserve">            annotations.append(</w:t>
+      </w:r>
+      <w:r>
+        <w:rPr>
+          <w:sz w:val="20"/>
+          <w:szCs w:val="20"/>
+        </w:rPr>
+      </w:r>
+    </w:p>
+    <w:p>
+      <w:pPr>
+        <w:pBdr>
+          <w:top w:val="none" w:color="000000" w:sz="4" w:space="0"/>
+          <w:left w:val="none" w:color="000000" w:sz="4" w:space="0"/>
+          <w:bottom w:val="none" w:color="000000" w:sz="4" w:space="0"/>
+          <w:right w:val="none" w:color="000000" w:sz="4" w:space="0"/>
+          <w:between w:val="none" w:color="000000" w:sz="4" w:space="0"/>
+        </w:pBdr>
+        <w:spacing w:line="240" w:lineRule="auto"/>
+        <w:ind w:right="0" w:firstLine="0" w:left="0"/>
+        <w:jc w:val="left"/>
+        <w:rPr>
+          <w:sz w:val="20"/>
+          <w:szCs w:val="20"/>
+        </w:rPr>
+      </w:pPr>
+      <w:r>
+        <w:rPr>
+          <w:color w:val="000000"/>
+          <w:sz w:val="20"/>
+          <w:szCs w:val="20"/>
+          <w:highlight w:val="none"/>
+        </w:rPr>
+        <w:t xml:space="preserve">                dict(</w:t>
+      </w:r>
+      <w:r>
+        <w:rPr>
+          <w:sz w:val="20"/>
+          <w:szCs w:val="20"/>
+        </w:rPr>
+      </w:r>
+    </w:p>
+    <w:p>
+      <w:pPr>
+        <w:pBdr>
+          <w:top w:val="none" w:color="000000" w:sz="4" w:space="0"/>
+          <w:left w:val="none" w:color="000000" w:sz="4" w:space="0"/>
+          <w:bottom w:val="none" w:color="000000" w:sz="4" w:space="0"/>
+          <w:right w:val="none" w:color="000000" w:sz="4" w:space="0"/>
+          <w:between w:val="none" w:color="000000" w:sz="4" w:space="0"/>
+        </w:pBdr>
+        <w:spacing w:line="240" w:lineRule="auto"/>
+        <w:ind w:right="0" w:firstLine="0" w:left="0"/>
+        <w:jc w:val="left"/>
+        <w:rPr>
+          <w:sz w:val="20"/>
+          <w:szCs w:val="20"/>
+        </w:rPr>
+      </w:pPr>
+      <w:r>
+        <w:rPr>
+          <w:color w:val="000000"/>
+          <w:sz w:val="20"/>
+          <w:szCs w:val="20"/>
+          <w:highlight w:val="none"/>
+        </w:rPr>
+        <w:t xml:space="preserve">                    x=df.iloc[i]['Currency'],</w:t>
+      </w:r>
+      <w:r>
+        <w:rPr>
+          <w:sz w:val="20"/>
+          <w:szCs w:val="20"/>
+        </w:rPr>
+      </w:r>
+    </w:p>
+    <w:p>
+      <w:pPr>
+        <w:pBdr>
+          <w:top w:val="none" w:color="000000" w:sz="4" w:space="0"/>
+          <w:left w:val="none" w:color="000000" w:sz="4" w:space="0"/>
+          <w:bottom w:val="none" w:color="000000" w:sz="4" w:space="0"/>
+          <w:right w:val="none" w:color="000000" w:sz="4" w:space="0"/>
+          <w:between w:val="none" w:color="000000" w:sz="4" w:space="0"/>
+        </w:pBdr>
+        <w:spacing w:line="240" w:lineRule="auto"/>
+        <w:ind w:right="0" w:firstLine="0" w:left="0"/>
+        <w:jc w:val="left"/>
+        <w:rPr>
+          <w:sz w:val="20"/>
+          <w:szCs w:val="20"/>
+        </w:rPr>
+      </w:pPr>
+      <w:r>
+        <w:rPr>
+          <w:color w:val="000000"/>
+          <w:sz w:val="20"/>
+          <w:szCs w:val="20"/>
+          <w:highlight w:val="none"/>
+        </w:rPr>
+        <w:t xml:space="preserve">                    y=df.iloc[i]['Rate'],</w:t>
+      </w:r>
+      <w:r>
+        <w:rPr>
+          <w:sz w:val="20"/>
+          <w:szCs w:val="20"/>
+        </w:rPr>
+      </w:r>
+    </w:p>
+    <w:p>
+      <w:pPr>
+        <w:pBdr>
+          <w:top w:val="none" w:color="000000" w:sz="4" w:space="0"/>
+          <w:left w:val="none" w:color="000000" w:sz="4" w:space="0"/>
+          <w:bottom w:val="none" w:color="000000" w:sz="4" w:space="0"/>
+          <w:right w:val="none" w:color="000000" w:sz="4" w:space="0"/>
+          <w:between w:val="none" w:color="000000" w:sz="4" w:space="0"/>
+        </w:pBdr>
+        <w:spacing w:line="240" w:lineRule="auto"/>
+        <w:ind w:right="0" w:firstLine="0" w:left="0"/>
+        <w:jc w:val="left"/>
+        <w:rPr>
+          <w:sz w:val="20"/>
+          <w:szCs w:val="20"/>
+        </w:rPr>
+      </w:pPr>
+      <w:r>
+        <w:rPr>
+          <w:color w:val="000000"/>
+          <w:sz w:val="20"/>
+          <w:szCs w:val="20"/>
+          <w:highlight w:val="none"/>
+        </w:rPr>
+        <w:t xml:space="preserve">                    text=f"{df.iloc[i]['Rate']:.2f}",</w:t>
+      </w:r>
+      <w:r>
+        <w:rPr>
+          <w:sz w:val="20"/>
+          <w:szCs w:val="20"/>
+        </w:rPr>
+      </w:r>
+    </w:p>
+    <w:p>
+      <w:pPr>
+        <w:pBdr>
+          <w:top w:val="none" w:color="000000" w:sz="4" w:space="0"/>
+          <w:left w:val="none" w:color="000000" w:sz="4" w:space="0"/>
+          <w:bottom w:val="none" w:color="000000" w:sz="4" w:space="0"/>
+          <w:right w:val="none" w:color="000000" w:sz="4" w:space="0"/>
+          <w:between w:val="none" w:color="000000" w:sz="4" w:space="0"/>
+        </w:pBdr>
+        <w:spacing w:line="240" w:lineRule="auto"/>
+        <w:ind w:right="0" w:firstLine="0" w:left="0"/>
+        <w:jc w:val="left"/>
+        <w:rPr>
+          <w:sz w:val="20"/>
+          <w:szCs w:val="20"/>
+        </w:rPr>
+      </w:pPr>
+      <w:r>
+        <w:rPr>
+          <w:color w:val="000000"/>
+          <w:sz w:val="20"/>
+          <w:szCs w:val="20"/>
+          <w:highlight w:val="none"/>
+        </w:rPr>
+        <w:t xml:space="preserve">                    showarrow=False,</w:t>
+      </w:r>
+      <w:r>
+        <w:rPr>
+          <w:sz w:val="20"/>
+          <w:szCs w:val="20"/>
+        </w:rPr>
+      </w:r>
+    </w:p>
+    <w:p>
+      <w:pPr>
+        <w:pBdr>
+          <w:top w:val="none" w:color="000000" w:sz="4" w:space="0"/>
+          <w:left w:val="none" w:color="000000" w:sz="4" w:space="0"/>
+          <w:bottom w:val="none" w:color="000000" w:sz="4" w:space="0"/>
+          <w:right w:val="none" w:color="000000" w:sz="4" w:space="0"/>
+          <w:between w:val="none" w:color="000000" w:sz="4" w:space="0"/>
+        </w:pBdr>
+        <w:spacing w:line="240" w:lineRule="auto"/>
+        <w:ind w:right="0" w:firstLine="0" w:left="0"/>
+        <w:jc w:val="left"/>
+        <w:rPr>
+          <w:sz w:val="20"/>
+          <w:szCs w:val="20"/>
+        </w:rPr>
+      </w:pPr>
+      <w:r>
+        <w:rPr>
+          <w:color w:val="000000"/>
+          <w:sz w:val="20"/>
+          <w:szCs w:val="20"/>
+          <w:highlight w:val="none"/>
+        </w:rPr>
+        <w:t xml:space="preserve">                    font=dict(color="black", size=10),</w:t>
+      </w:r>
+      <w:r>
+        <w:rPr>
+          <w:sz w:val="20"/>
+          <w:szCs w:val="20"/>
+        </w:rPr>
+      </w:r>
+    </w:p>
+    <w:p>
+      <w:pPr>
+        <w:pBdr>
+          <w:top w:val="none" w:color="000000" w:sz="4" w:space="0"/>
+          <w:left w:val="none" w:color="000000" w:sz="4" w:space="0"/>
+          <w:bottom w:val="none" w:color="000000" w:sz="4" w:space="0"/>
+          <w:right w:val="none" w:color="000000" w:sz="4" w:space="0"/>
+          <w:between w:val="none" w:color="000000" w:sz="4" w:space="0"/>
+        </w:pBdr>
+        <w:spacing w:line="240" w:lineRule="auto"/>
+        <w:ind w:right="0" w:firstLine="0" w:left="0"/>
+        <w:jc w:val="left"/>
+        <w:rPr>
+          <w:sz w:val="20"/>
+          <w:szCs w:val="20"/>
+        </w:rPr>
+      </w:pPr>
+      <w:r>
+        <w:rPr>
+          <w:color w:val="000000"/>
+          <w:sz w:val="20"/>
+          <w:szCs w:val="20"/>
+          <w:highlight w:val="none"/>
+        </w:rPr>
+        <w:t xml:space="preserve">                    xanchor='center',</w:t>
+      </w:r>
+      <w:r>
+        <w:rPr>
+          <w:sz w:val="20"/>
+          <w:szCs w:val="20"/>
+        </w:rPr>
+      </w:r>
+    </w:p>
+    <w:p>
+      <w:pPr>
+        <w:pBdr>
+          <w:top w:val="none" w:color="000000" w:sz="4" w:space="0"/>
+          <w:left w:val="none" w:color="000000" w:sz="4" w:space="0"/>
+          <w:bottom w:val="none" w:color="000000" w:sz="4" w:space="0"/>
+          <w:right w:val="none" w:color="000000" w:sz="4" w:space="0"/>
+          <w:between w:val="none" w:color="000000" w:sz="4" w:space="0"/>
+        </w:pBdr>
+        <w:spacing w:line="240" w:lineRule="auto"/>
+        <w:ind w:right="0" w:firstLine="0" w:left="0"/>
+        <w:jc w:val="left"/>
+        <w:rPr>
+          <w:sz w:val="20"/>
+          <w:szCs w:val="20"/>
+        </w:rPr>
+      </w:pPr>
+      <w:r>
+        <w:rPr>
+          <w:color w:val="000000"/>
+          <w:sz w:val="20"/>
+          <w:szCs w:val="20"/>
+          <w:highlight w:val="none"/>
+        </w:rPr>
+        <w:t xml:space="preserve">                    yanchor='bottom'</w:t>
+      </w:r>
+      <w:r>
+        <w:rPr>
+          <w:sz w:val="20"/>
+          <w:szCs w:val="20"/>
+        </w:rPr>
+      </w:r>
+    </w:p>
+    <w:p>
+      <w:pPr>
+        <w:pBdr>
+          <w:top w:val="none" w:color="000000" w:sz="4" w:space="0"/>
+          <w:left w:val="none" w:color="000000" w:sz="4" w:space="0"/>
+          <w:bottom w:val="none" w:color="000000" w:sz="4" w:space="0"/>
+          <w:right w:val="none" w:color="000000" w:sz="4" w:space="0"/>
+          <w:between w:val="none" w:color="000000" w:sz="4" w:space="0"/>
+        </w:pBdr>
+        <w:spacing w:line="240" w:lineRule="auto"/>
+        <w:ind w:right="0" w:firstLine="0" w:left="0"/>
+        <w:jc w:val="left"/>
+        <w:rPr>
+          <w:sz w:val="20"/>
+          <w:szCs w:val="20"/>
+        </w:rPr>
+      </w:pPr>
+      <w:r>
+        <w:rPr>
+          <w:color w:val="000000"/>
+          <w:sz w:val="20"/>
+          <w:szCs w:val="20"/>
+          <w:highlight w:val="none"/>
+        </w:rPr>
+        <w:t xml:space="preserve">                )</w:t>
+      </w:r>
+      <w:r>
+        <w:rPr>
+          <w:sz w:val="20"/>
+          <w:szCs w:val="20"/>
+        </w:rPr>
+      </w:r>
+    </w:p>
+    <w:p>
+      <w:pPr>
+        <w:pBdr>
+          <w:top w:val="none" w:color="000000" w:sz="4" w:space="0"/>
+          <w:left w:val="none" w:color="000000" w:sz="4" w:space="0"/>
+          <w:bottom w:val="none" w:color="000000" w:sz="4" w:space="0"/>
+          <w:right w:val="none" w:color="000000" w:sz="4" w:space="0"/>
+          <w:between w:val="none" w:color="000000" w:sz="4" w:space="0"/>
+        </w:pBdr>
+        <w:spacing w:line="240" w:lineRule="auto"/>
+        <w:ind w:right="0" w:firstLine="0" w:left="0"/>
+        <w:jc w:val="left"/>
+        <w:rPr>
+          <w:sz w:val="20"/>
+          <w:szCs w:val="20"/>
+        </w:rPr>
+      </w:pPr>
+      <w:r>
+        <w:rPr>
+          <w:color w:val="000000"/>
+          <w:sz w:val="20"/>
+          <w:szCs w:val="20"/>
+          <w:highlight w:val="none"/>
+        </w:rPr>
+        <w:t xml:space="preserve">            )</w:t>
+      </w:r>
+      <w:r>
+        <w:rPr>
+          <w:sz w:val="20"/>
+          <w:szCs w:val="20"/>
+        </w:rPr>
+      </w:r>
+    </w:p>
+    <w:p>
+      <w:pPr>
+        <w:pBdr>
+          <w:top w:val="none" w:color="000000" w:sz="4" w:space="0"/>
+          <w:left w:val="none" w:color="000000" w:sz="4" w:space="0"/>
+          <w:bottom w:val="none" w:color="000000" w:sz="4" w:space="0"/>
+          <w:right w:val="none" w:color="000000" w:sz="4" w:space="0"/>
+          <w:between w:val="none" w:color="000000" w:sz="4" w:space="0"/>
+        </w:pBdr>
+        <w:spacing w:line="240" w:lineRule="auto"/>
+        <w:ind w:right="0" w:firstLine="0" w:left="0"/>
+        <w:jc w:val="left"/>
+        <w:rPr>
+          <w:sz w:val="20"/>
+          <w:szCs w:val="20"/>
+        </w:rPr>
+      </w:pPr>
+      <w:r>
+        <w:rPr>
+          <w:color w:val="000000"/>
+          <w:sz w:val="20"/>
+          <w:szCs w:val="20"/>
+          <w:highlight w:val="none"/>
+        </w:rPr>
+        <w:t xml:space="preserve">        fig.update_layout(annotations=annotations)</w:t>
+      </w:r>
+      <w:r>
+        <w:rPr>
+          <w:sz w:val="20"/>
+          <w:szCs w:val="20"/>
+        </w:rPr>
+      </w:r>
+    </w:p>
+    <w:p>
+      <w:pPr>
+        <w:pBdr>
+          <w:top w:val="none" w:color="000000" w:sz="4" w:space="0"/>
+          <w:left w:val="none" w:color="000000" w:sz="4" w:space="0"/>
+          <w:bottom w:val="none" w:color="000000" w:sz="4" w:space="0"/>
+          <w:right w:val="none" w:color="000000" w:sz="4" w:space="0"/>
+          <w:between w:val="none" w:color="000000" w:sz="4" w:space="0"/>
+        </w:pBdr>
+        <w:spacing w:line="240" w:lineRule="auto"/>
+        <w:ind w:right="0" w:firstLine="0" w:left="0"/>
+        <w:jc w:val="left"/>
+        <w:rPr>
+          <w:sz w:val="20"/>
+          <w:szCs w:val="20"/>
+        </w:rPr>
+      </w:pPr>
+      <w:r>
+        <w:rPr>
+          <w:color w:val="000000"/>
+          <w:sz w:val="20"/>
+          <w:szCs w:val="20"/>
+          <w:highlight w:val="none"/>
+        </w:rPr>
+      </w:r>
+      <w:r>
+        <w:rPr>
+          <w:sz w:val="20"/>
+          <w:szCs w:val="20"/>
+        </w:rPr>
+      </w:r>
+    </w:p>
+    <w:p>
+      <w:pPr>
+        <w:pBdr>
+          <w:top w:val="none" w:color="000000" w:sz="4" w:space="0"/>
+          <w:left w:val="none" w:color="000000" w:sz="4" w:space="0"/>
+          <w:bottom w:val="none" w:color="000000" w:sz="4" w:space="0"/>
+          <w:right w:val="none" w:color="000000" w:sz="4" w:space="0"/>
+          <w:between w:val="none" w:color="000000" w:sz="4" w:space="0"/>
+        </w:pBdr>
+        <w:spacing w:line="240" w:lineRule="auto"/>
+        <w:ind w:right="0" w:firstLine="0" w:left="0"/>
+        <w:jc w:val="left"/>
+        <w:rPr>
+          <w:sz w:val="20"/>
+          <w:szCs w:val="20"/>
+        </w:rPr>
+      </w:pPr>
+      <w:r>
+        <w:rPr>
+          <w:color w:val="000000"/>
+          <w:sz w:val="20"/>
+          <w:szCs w:val="20"/>
+          <w:highlight w:val="none"/>
+        </w:rPr>
+        <w:t xml:space="preserve">        return fig</w:t>
+      </w:r>
+      <w:r>
+        <w:rPr>
+          <w:sz w:val="20"/>
+          <w:szCs w:val="20"/>
+        </w:rPr>
+      </w:r>
+    </w:p>
+    <w:p>
+      <w:pPr>
+        <w:pBdr>
+          <w:top w:val="none" w:color="000000" w:sz="4" w:space="0"/>
+          <w:left w:val="none" w:color="000000" w:sz="4" w:space="0"/>
+          <w:bottom w:val="none" w:color="000000" w:sz="4" w:space="0"/>
+          <w:right w:val="none" w:color="000000" w:sz="4" w:space="0"/>
+          <w:between w:val="none" w:color="000000" w:sz="4" w:space="0"/>
+        </w:pBdr>
+        <w:spacing w:line="240" w:lineRule="auto"/>
+        <w:ind w:right="0" w:firstLine="0" w:left="0"/>
+        <w:jc w:val="left"/>
+        <w:rPr>
+          <w:sz w:val="20"/>
+          <w:szCs w:val="20"/>
+        </w:rPr>
+      </w:pPr>
+      <w:r>
+        <w:rPr>
+          <w:color w:val="000000"/>
+          <w:sz w:val="20"/>
+          <w:szCs w:val="20"/>
+          <w:highlight w:val="none"/>
+        </w:rPr>
+        <w:t xml:space="preserve">    else:</w:t>
+      </w:r>
+      <w:r>
+        <w:rPr>
+          <w:sz w:val="20"/>
+          <w:szCs w:val="20"/>
+        </w:rPr>
+      </w:r>
+    </w:p>
+    <w:p>
+      <w:pPr>
+        <w:pBdr>
+          <w:top w:val="none" w:color="000000" w:sz="4" w:space="0"/>
+          <w:left w:val="none" w:color="000000" w:sz="4" w:space="0"/>
+          <w:bottom w:val="none" w:color="000000" w:sz="4" w:space="0"/>
+          <w:right w:val="none" w:color="000000" w:sz="4" w:space="0"/>
+          <w:between w:val="none" w:color="000000" w:sz="4" w:space="0"/>
+        </w:pBdr>
+        <w:spacing w:line="240" w:lineRule="auto"/>
+        <w:ind w:right="0" w:firstLine="0" w:left="0"/>
+        <w:jc w:val="left"/>
+        <w:rPr>
+          <w:sz w:val="20"/>
+          <w:szCs w:val="20"/>
+        </w:rPr>
+      </w:pPr>
+      <w:r>
+        <w:rPr>
+          <w:color w:val="000000"/>
+          <w:sz w:val="20"/>
+          <w:szCs w:val="20"/>
+          <w:highlight w:val="none"/>
+        </w:rPr>
+        <w:t xml:space="preserve">        return {}</w:t>
+      </w:r>
+      <w:r>
+        <w:rPr>
+          <w:sz w:val="20"/>
+          <w:szCs w:val="20"/>
+        </w:rPr>
+      </w:r>
+    </w:p>
+    <w:p>
+      <w:pPr>
+        <w:pBdr>
+          <w:top w:val="none" w:color="000000" w:sz="4" w:space="0"/>
+          <w:left w:val="none" w:color="000000" w:sz="4" w:space="0"/>
+          <w:bottom w:val="none" w:color="000000" w:sz="4" w:space="0"/>
+          <w:right w:val="none" w:color="000000" w:sz="4" w:space="0"/>
+          <w:between w:val="none" w:color="000000" w:sz="4" w:space="0"/>
+        </w:pBdr>
+        <w:spacing w:line="240" w:lineRule="auto"/>
+        <w:ind w:right="0" w:firstLine="0" w:left="0"/>
+        <w:jc w:val="left"/>
+        <w:rPr>
+          <w:sz w:val="20"/>
+          <w:szCs w:val="20"/>
+        </w:rPr>
+      </w:pPr>
+      <w:r>
+        <w:rPr>
+          <w:color w:val="000000"/>
+          <w:sz w:val="20"/>
+          <w:szCs w:val="20"/>
+          <w:highlight w:val="none"/>
+        </w:rPr>
+      </w:r>
+      <w:r>
+        <w:rPr>
+          <w:sz w:val="20"/>
+          <w:szCs w:val="20"/>
+        </w:rPr>
+      </w:r>
+    </w:p>
+    <w:p>
+      <w:pPr>
+        <w:pBdr>
+          <w:top w:val="none" w:color="000000" w:sz="4" w:space="0"/>
+          <w:left w:val="none" w:color="000000" w:sz="4" w:space="0"/>
+          <w:bottom w:val="none" w:color="000000" w:sz="4" w:space="0"/>
+          <w:right w:val="none" w:color="000000" w:sz="4" w:space="0"/>
+          <w:between w:val="none" w:color="000000" w:sz="4" w:space="0"/>
+        </w:pBdr>
+        <w:spacing w:line="240" w:lineRule="auto"/>
+        <w:ind w:right="0" w:firstLine="0" w:left="0"/>
+        <w:jc w:val="left"/>
+        <w:rPr>
+          <w:sz w:val="20"/>
+          <w:szCs w:val="20"/>
+        </w:rPr>
+      </w:pPr>
+      <w:r>
+        <w:rPr>
+          <w:color w:val="000000"/>
+          <w:sz w:val="20"/>
+          <w:szCs w:val="20"/>
+          <w:highlight w:val="none"/>
+        </w:rPr>
+        <w:t xml:space="preserve"># Callback для конвертации валют</w:t>
+      </w:r>
+      <w:r>
+        <w:rPr>
+          <w:sz w:val="20"/>
+          <w:szCs w:val="20"/>
+        </w:rPr>
+      </w:r>
+    </w:p>
+    <w:p>
+      <w:pPr>
+        <w:pBdr>
+          <w:top w:val="none" w:color="000000" w:sz="4" w:space="0"/>
+          <w:left w:val="none" w:color="000000" w:sz="4" w:space="0"/>
+          <w:bottom w:val="none" w:color="000000" w:sz="4" w:space="0"/>
+          <w:right w:val="none" w:color="000000" w:sz="4" w:space="0"/>
+          <w:between w:val="none" w:color="000000" w:sz="4" w:space="0"/>
+        </w:pBdr>
+        <w:spacing w:line="240" w:lineRule="auto"/>
+        <w:ind w:right="0" w:firstLine="0" w:left="0"/>
+        <w:jc w:val="left"/>
+        <w:rPr>
+          <w:sz w:val="20"/>
+          <w:szCs w:val="20"/>
+        </w:rPr>
+      </w:pPr>
+      <w:r>
+        <w:rPr>
+          <w:color w:val="000000"/>
+          <w:sz w:val="20"/>
+          <w:szCs w:val="20"/>
+          <w:highlight w:val="none"/>
+        </w:rPr>
+        <w:t xml:space="preserve">@app.callback(</w:t>
+      </w:r>
+      <w:r>
+        <w:rPr>
+          <w:sz w:val="20"/>
+          <w:szCs w:val="20"/>
+        </w:rPr>
+      </w:r>
+    </w:p>
+    <w:p>
+      <w:pPr>
+        <w:pBdr>
+          <w:top w:val="none" w:color="000000" w:sz="4" w:space="0"/>
+          <w:left w:val="none" w:color="000000" w:sz="4" w:space="0"/>
+          <w:bottom w:val="none" w:color="000000" w:sz="4" w:space="0"/>
+          <w:right w:val="none" w:color="000000" w:sz="4" w:space="0"/>
+          <w:between w:val="none" w:color="000000" w:sz="4" w:space="0"/>
+        </w:pBdr>
+        <w:spacing w:line="240" w:lineRule="auto"/>
+        <w:ind w:right="0" w:firstLine="0" w:left="0"/>
+        <w:jc w:val="left"/>
+        <w:rPr>
+          <w:sz w:val="20"/>
+          <w:szCs w:val="20"/>
+        </w:rPr>
+      </w:pPr>
+      <w:r>
+        <w:rPr>
+          <w:color w:val="000000"/>
+          <w:sz w:val="20"/>
+          <w:szCs w:val="20"/>
+          <w:highlight w:val="none"/>
+        </w:rPr>
+        <w:t xml:space="preserve">    Output('conversion-result', 'children'),</w:t>
+      </w:r>
+      <w:r>
+        <w:rPr>
+          <w:sz w:val="20"/>
+          <w:szCs w:val="20"/>
+        </w:rPr>
+      </w:r>
+    </w:p>
+    <w:p>
+      <w:pPr>
+        <w:pBdr>
+          <w:top w:val="none" w:color="000000" w:sz="4" w:space="0"/>
+          <w:left w:val="none" w:color="000000" w:sz="4" w:space="0"/>
+          <w:bottom w:val="none" w:color="000000" w:sz="4" w:space="0"/>
+          <w:right w:val="none" w:color="000000" w:sz="4" w:space="0"/>
+          <w:between w:val="none" w:color="000000" w:sz="4" w:space="0"/>
+        </w:pBdr>
+        <w:spacing w:line="240" w:lineRule="auto"/>
+        <w:ind w:right="0" w:firstLine="0" w:left="0"/>
+        <w:jc w:val="left"/>
+        <w:rPr>
+          <w:sz w:val="20"/>
+          <w:szCs w:val="20"/>
+        </w:rPr>
+      </w:pPr>
+      <w:r>
+        <w:rPr>
+          <w:color w:val="000000"/>
+          <w:sz w:val="20"/>
+          <w:szCs w:val="20"/>
+          <w:highlight w:val="none"/>
+        </w:rPr>
+        <w:t xml:space="preserve">    [Input('convert-button', 'n_clicks')],</w:t>
+      </w:r>
+      <w:r>
+        <w:rPr>
+          <w:sz w:val="20"/>
+          <w:szCs w:val="20"/>
+        </w:rPr>
+      </w:r>
+    </w:p>
+    <w:p>
+      <w:pPr>
+        <w:pBdr>
+          <w:top w:val="none" w:color="000000" w:sz="4" w:space="0"/>
+          <w:left w:val="none" w:color="000000" w:sz="4" w:space="0"/>
+          <w:bottom w:val="none" w:color="000000" w:sz="4" w:space="0"/>
+          <w:right w:val="none" w:color="000000" w:sz="4" w:space="0"/>
+          <w:between w:val="none" w:color="000000" w:sz="4" w:space="0"/>
+        </w:pBdr>
+        <w:spacing w:line="240" w:lineRule="auto"/>
+        <w:ind w:right="0" w:firstLine="0" w:left="0"/>
+        <w:jc w:val="left"/>
+        <w:rPr>
+          <w:sz w:val="20"/>
+          <w:szCs w:val="20"/>
+        </w:rPr>
+      </w:pPr>
+      <w:r>
+        <w:rPr>
+          <w:color w:val="000000"/>
+          <w:sz w:val="20"/>
+          <w:szCs w:val="20"/>
+          <w:highlight w:val="none"/>
+        </w:rPr>
+        <w:t xml:space="preserve">    [State('from-currency', 'value'),</w:t>
+      </w:r>
+      <w:r>
+        <w:rPr>
+          <w:sz w:val="20"/>
+          <w:szCs w:val="20"/>
+        </w:rPr>
+      </w:r>
+    </w:p>
+    <w:p>
+      <w:pPr>
+        <w:pBdr>
+          <w:top w:val="none" w:color="000000" w:sz="4" w:space="0"/>
+          <w:left w:val="none" w:color="000000" w:sz="4" w:space="0"/>
+          <w:bottom w:val="none" w:color="000000" w:sz="4" w:space="0"/>
+          <w:right w:val="none" w:color="000000" w:sz="4" w:space="0"/>
+          <w:between w:val="none" w:color="000000" w:sz="4" w:space="0"/>
+        </w:pBdr>
+        <w:spacing w:line="240" w:lineRule="auto"/>
+        <w:ind w:right="0" w:firstLine="0" w:left="0"/>
+        <w:jc w:val="left"/>
+        <w:rPr>
+          <w:sz w:val="20"/>
+          <w:szCs w:val="20"/>
+        </w:rPr>
+      </w:pPr>
+      <w:r>
+        <w:rPr>
+          <w:color w:val="000000"/>
+          <w:sz w:val="20"/>
+          <w:szCs w:val="20"/>
+          <w:highlight w:val="none"/>
+        </w:rPr>
+        <w:t xml:space="preserve">     State('to-currency', 'value'),</w:t>
+      </w:r>
+      <w:r>
+        <w:rPr>
+          <w:sz w:val="20"/>
+          <w:szCs w:val="20"/>
+        </w:rPr>
+      </w:r>
+    </w:p>
+    <w:p>
+      <w:pPr>
+        <w:pBdr>
+          <w:top w:val="none" w:color="000000" w:sz="4" w:space="0"/>
+          <w:left w:val="none" w:color="000000" w:sz="4" w:space="0"/>
+          <w:bottom w:val="none" w:color="000000" w:sz="4" w:space="0"/>
+          <w:right w:val="none" w:color="000000" w:sz="4" w:space="0"/>
+          <w:between w:val="none" w:color="000000" w:sz="4" w:space="0"/>
+        </w:pBdr>
+        <w:spacing w:line="240" w:lineRule="auto"/>
+        <w:ind w:right="0" w:firstLine="0" w:left="0"/>
+        <w:jc w:val="left"/>
+        <w:rPr>
+          <w:sz w:val="20"/>
+          <w:szCs w:val="20"/>
+        </w:rPr>
+      </w:pPr>
+      <w:r>
+        <w:rPr>
+          <w:color w:val="000000"/>
+          <w:sz w:val="20"/>
+          <w:szCs w:val="20"/>
+          <w:highlight w:val="none"/>
+        </w:rPr>
+        <w:t xml:space="preserve">     State('amount', 'value')]</w:t>
+      </w:r>
+      <w:r>
+        <w:rPr>
+          <w:sz w:val="20"/>
+          <w:szCs w:val="20"/>
+        </w:rPr>
+      </w:r>
+    </w:p>
+    <w:p>
+      <w:pPr>
+        <w:pBdr>
+          <w:top w:val="none" w:color="000000" w:sz="4" w:space="0"/>
+          <w:left w:val="none" w:color="000000" w:sz="4" w:space="0"/>
+          <w:bottom w:val="none" w:color="000000" w:sz="4" w:space="0"/>
+          <w:right w:val="none" w:color="000000" w:sz="4" w:space="0"/>
+          <w:between w:val="none" w:color="000000" w:sz="4" w:space="0"/>
+        </w:pBdr>
+        <w:spacing w:line="240" w:lineRule="auto"/>
+        <w:ind w:right="0" w:firstLine="0" w:left="0"/>
+        <w:jc w:val="left"/>
+        <w:rPr>
+          <w:sz w:val="20"/>
+          <w:szCs w:val="20"/>
+        </w:rPr>
+      </w:pPr>
+      <w:r>
+        <w:rPr>
+          <w:color w:val="000000"/>
+          <w:sz w:val="20"/>
+          <w:szCs w:val="20"/>
+          <w:highlight w:val="none"/>
+        </w:rPr>
+        <w:t xml:space="preserve">)</w:t>
+      </w:r>
+      <w:r>
+        <w:rPr>
+          <w:sz w:val="20"/>
+          <w:szCs w:val="20"/>
+        </w:rPr>
+      </w:r>
+    </w:p>
+    <w:p>
+      <w:pPr>
+        <w:pBdr>
+          <w:top w:val="none" w:color="000000" w:sz="4" w:space="0"/>
+          <w:left w:val="none" w:color="000000" w:sz="4" w:space="0"/>
+          <w:bottom w:val="none" w:color="000000" w:sz="4" w:space="0"/>
+          <w:right w:val="none" w:color="000000" w:sz="4" w:space="0"/>
+          <w:between w:val="none" w:color="000000" w:sz="4" w:space="0"/>
+        </w:pBdr>
+        <w:spacing w:line="240" w:lineRule="auto"/>
+        <w:ind w:right="0" w:firstLine="0" w:left="0"/>
+        <w:jc w:val="left"/>
+        <w:rPr>
+          <w:sz w:val="20"/>
+          <w:szCs w:val="20"/>
+        </w:rPr>
+      </w:pPr>
+      <w:r>
+        <w:rPr>
+          <w:color w:val="000000"/>
+          <w:sz w:val="20"/>
+          <w:szCs w:val="20"/>
+          <w:highlight w:val="none"/>
+        </w:rPr>
+        <w:t xml:space="preserve">def convert_currency(n_clicks, from_currency, to_currency, amount):</w:t>
+      </w:r>
+      <w:r>
+        <w:rPr>
+          <w:sz w:val="20"/>
+          <w:szCs w:val="20"/>
+        </w:rPr>
+      </w:r>
+    </w:p>
+    <w:p>
+      <w:pPr>
+        <w:pBdr>
+          <w:top w:val="none" w:color="000000" w:sz="4" w:space="0"/>
+          <w:left w:val="none" w:color="000000" w:sz="4" w:space="0"/>
+          <w:bottom w:val="none" w:color="000000" w:sz="4" w:space="0"/>
+          <w:right w:val="none" w:color="000000" w:sz="4" w:space="0"/>
+          <w:between w:val="none" w:color="000000" w:sz="4" w:space="0"/>
+        </w:pBdr>
+        <w:spacing w:line="240" w:lineRule="auto"/>
+        <w:ind w:right="0" w:firstLine="0" w:left="0"/>
+        <w:jc w:val="left"/>
+        <w:rPr>
+          <w:sz w:val="20"/>
+          <w:szCs w:val="20"/>
+        </w:rPr>
+      </w:pPr>
+      <w:r>
+        <w:rPr>
+          <w:color w:val="000000"/>
+          <w:sz w:val="20"/>
+          <w:szCs w:val="20"/>
+          <w:highlight w:val="none"/>
+        </w:rPr>
+        <w:t xml:space="preserve">    if n_clicks &gt; 0:</w:t>
+      </w:r>
+      <w:r>
+        <w:rPr>
+          <w:sz w:val="20"/>
+          <w:szCs w:val="20"/>
+        </w:rPr>
+      </w:r>
+    </w:p>
+    <w:p>
+      <w:pPr>
+        <w:pBdr>
+          <w:top w:val="none" w:color="000000" w:sz="4" w:space="0"/>
+          <w:left w:val="none" w:color="000000" w:sz="4" w:space="0"/>
+          <w:bottom w:val="none" w:color="000000" w:sz="4" w:space="0"/>
+          <w:right w:val="none" w:color="000000" w:sz="4" w:space="0"/>
+          <w:between w:val="none" w:color="000000" w:sz="4" w:space="0"/>
+        </w:pBdr>
+        <w:spacing w:line="240" w:lineRule="auto"/>
+        <w:ind w:right="0" w:firstLine="0" w:left="0"/>
+        <w:jc w:val="left"/>
+        <w:rPr>
+          <w:sz w:val="20"/>
+          <w:szCs w:val="20"/>
+        </w:rPr>
+      </w:pPr>
+      <w:r>
+        <w:rPr>
+          <w:color w:val="000000"/>
+          <w:sz w:val="20"/>
+          <w:szCs w:val="20"/>
+          <w:highlight w:val="none"/>
+        </w:rPr>
+        <w:t xml:space="preserve">        rates = get_exchange_rates(from_currency)</w:t>
+      </w:r>
+      <w:r>
+        <w:rPr>
+          <w:sz w:val="20"/>
+          <w:szCs w:val="20"/>
+        </w:rPr>
+      </w:r>
+    </w:p>
+    <w:p>
+      <w:pPr>
+        <w:pBdr>
+          <w:top w:val="none" w:color="000000" w:sz="4" w:space="0"/>
+          <w:left w:val="none" w:color="000000" w:sz="4" w:space="0"/>
+          <w:bottom w:val="none" w:color="000000" w:sz="4" w:space="0"/>
+          <w:right w:val="none" w:color="000000" w:sz="4" w:space="0"/>
+          <w:between w:val="none" w:color="000000" w:sz="4" w:space="0"/>
+        </w:pBdr>
+        <w:spacing w:line="240" w:lineRule="auto"/>
+        <w:ind w:right="0" w:firstLine="0" w:left="0"/>
+        <w:jc w:val="left"/>
+        <w:rPr>
+          <w:sz w:val="20"/>
+          <w:szCs w:val="20"/>
+        </w:rPr>
+      </w:pPr>
+      <w:r>
+        <w:rPr>
+          <w:color w:val="000000"/>
+          <w:sz w:val="20"/>
+          <w:szCs w:val="20"/>
+          <w:highlight w:val="none"/>
+        </w:rPr>
+        <w:t xml:space="preserve">        if rates and to_currency in rates:</w:t>
+      </w:r>
+      <w:r>
+        <w:rPr>
+          <w:sz w:val="20"/>
+          <w:szCs w:val="20"/>
+        </w:rPr>
+      </w:r>
+    </w:p>
+    <w:p>
+      <w:pPr>
+        <w:pBdr>
+          <w:top w:val="none" w:color="000000" w:sz="4" w:space="0"/>
+          <w:left w:val="none" w:color="000000" w:sz="4" w:space="0"/>
+          <w:bottom w:val="none" w:color="000000" w:sz="4" w:space="0"/>
+          <w:right w:val="none" w:color="000000" w:sz="4" w:space="0"/>
+          <w:between w:val="none" w:color="000000" w:sz="4" w:space="0"/>
+        </w:pBdr>
+        <w:spacing w:line="240" w:lineRule="auto"/>
+        <w:ind w:right="0" w:firstLine="0" w:left="0"/>
+        <w:jc w:val="left"/>
+        <w:rPr>
+          <w:sz w:val="20"/>
+          <w:szCs w:val="20"/>
+        </w:rPr>
+      </w:pPr>
+      <w:r>
+        <w:rPr>
+          <w:color w:val="000000"/>
+          <w:sz w:val="20"/>
+          <w:szCs w:val="20"/>
+          <w:highlight w:val="none"/>
+        </w:rPr>
+        <w:t xml:space="preserve">            converted_amount = amount * rates[to_currency]</w:t>
+      </w:r>
+      <w:r>
+        <w:rPr>
+          <w:sz w:val="20"/>
+          <w:szCs w:val="20"/>
+        </w:rPr>
+      </w:r>
+    </w:p>
+    <w:p>
+      <w:pPr>
+        <w:pBdr>
+          <w:top w:val="none" w:color="000000" w:sz="4" w:space="0"/>
+          <w:left w:val="none" w:color="000000" w:sz="4" w:space="0"/>
+          <w:bottom w:val="none" w:color="000000" w:sz="4" w:space="0"/>
+          <w:right w:val="none" w:color="000000" w:sz="4" w:space="0"/>
+          <w:between w:val="none" w:color="000000" w:sz="4" w:space="0"/>
+        </w:pBdr>
+        <w:spacing w:line="240" w:lineRule="auto"/>
+        <w:ind w:right="0" w:firstLine="0" w:left="0"/>
+        <w:jc w:val="left"/>
+        <w:rPr>
+          <w:sz w:val="20"/>
+          <w:szCs w:val="20"/>
+        </w:rPr>
+      </w:pPr>
+      <w:r>
+        <w:rPr>
+          <w:color w:val="000000"/>
+          <w:sz w:val="20"/>
+          <w:szCs w:val="20"/>
+          <w:highlight w:val="none"/>
+        </w:rPr>
+        <w:t xml:space="preserve">            return f"{amount} {from_currency} = {converted_amount:.2f} {to_currency}"</w:t>
+      </w:r>
+      <w:r>
+        <w:rPr>
+          <w:sz w:val="20"/>
+          <w:szCs w:val="20"/>
+        </w:rPr>
+      </w:r>
+    </w:p>
+    <w:p>
+      <w:pPr>
+        <w:pBdr>
+          <w:top w:val="none" w:color="000000" w:sz="4" w:space="0"/>
+          <w:left w:val="none" w:color="000000" w:sz="4" w:space="0"/>
+          <w:bottom w:val="none" w:color="000000" w:sz="4" w:space="0"/>
+          <w:right w:val="none" w:color="000000" w:sz="4" w:space="0"/>
+          <w:between w:val="none" w:color="000000" w:sz="4" w:space="0"/>
+        </w:pBdr>
+        <w:spacing w:line="240" w:lineRule="auto"/>
+        <w:ind w:right="0" w:firstLine="0" w:left="0"/>
+        <w:jc w:val="left"/>
+        <w:rPr>
+          <w:sz w:val="20"/>
+          <w:szCs w:val="20"/>
+        </w:rPr>
+      </w:pPr>
+      <w:r>
+        <w:rPr>
+          <w:color w:val="000000"/>
+          <w:sz w:val="20"/>
+          <w:szCs w:val="20"/>
+          <w:highlight w:val="none"/>
+        </w:rPr>
+        <w:t xml:space="preserve">        else:</w:t>
+      </w:r>
+      <w:r>
+        <w:rPr>
+          <w:sz w:val="20"/>
+          <w:szCs w:val="20"/>
+        </w:rPr>
+      </w:r>
+    </w:p>
+    <w:p>
+      <w:pPr>
+        <w:pBdr>
+          <w:top w:val="none" w:color="000000" w:sz="4" w:space="0"/>
+          <w:left w:val="none" w:color="000000" w:sz="4" w:space="0"/>
+          <w:bottom w:val="none" w:color="000000" w:sz="4" w:space="0"/>
+          <w:right w:val="none" w:color="000000" w:sz="4" w:space="0"/>
+          <w:between w:val="none" w:color="000000" w:sz="4" w:space="0"/>
+        </w:pBdr>
+        <w:spacing w:line="240" w:lineRule="auto"/>
+        <w:ind w:right="0" w:firstLine="0" w:left="0"/>
+        <w:jc w:val="left"/>
+        <w:rPr>
+          <w:sz w:val="20"/>
+          <w:szCs w:val="20"/>
+        </w:rPr>
+      </w:pPr>
+      <w:r>
+        <w:rPr>
+          <w:color w:val="000000"/>
+          <w:sz w:val="20"/>
+          <w:szCs w:val="20"/>
+          <w:highlight w:val="none"/>
+        </w:rPr>
+        <w:t xml:space="preserve">            return "Ошибка: Не удалось получить данные о курсах валют."</w:t>
+      </w:r>
+      <w:r>
+        <w:rPr>
+          <w:sz w:val="20"/>
+          <w:szCs w:val="20"/>
+        </w:rPr>
+      </w:r>
+    </w:p>
+    <w:p>
+      <w:pPr>
+        <w:pBdr>
+          <w:top w:val="none" w:color="000000" w:sz="4" w:space="0"/>
+          <w:left w:val="none" w:color="000000" w:sz="4" w:space="0"/>
+          <w:bottom w:val="none" w:color="000000" w:sz="4" w:space="0"/>
+          <w:right w:val="none" w:color="000000" w:sz="4" w:space="0"/>
+          <w:between w:val="none" w:color="000000" w:sz="4" w:space="0"/>
+        </w:pBdr>
+        <w:spacing w:line="240" w:lineRule="auto"/>
+        <w:ind w:right="0" w:firstLine="0" w:left="0"/>
+        <w:jc w:val="left"/>
+        <w:rPr>
+          <w:sz w:val="20"/>
+          <w:szCs w:val="20"/>
+        </w:rPr>
+      </w:pPr>
+      <w:r>
+        <w:rPr>
+          <w:color w:val="000000"/>
+          <w:sz w:val="20"/>
+          <w:szCs w:val="20"/>
+          <w:highlight w:val="none"/>
+        </w:rPr>
+        <w:t xml:space="preserve">    return ""</w:t>
+      </w:r>
+      <w:r>
+        <w:rPr>
+          <w:sz w:val="20"/>
+          <w:szCs w:val="20"/>
+        </w:rPr>
+      </w:r>
+    </w:p>
+    <w:p>
+      <w:pPr>
+        <w:pBdr>
+          <w:top w:val="none" w:color="000000" w:sz="4" w:space="0"/>
+          <w:left w:val="none" w:color="000000" w:sz="4" w:space="0"/>
+          <w:bottom w:val="none" w:color="000000" w:sz="4" w:space="0"/>
+          <w:right w:val="none" w:color="000000" w:sz="4" w:space="0"/>
+          <w:between w:val="none" w:color="000000" w:sz="4" w:space="0"/>
+        </w:pBdr>
+        <w:spacing w:line="240" w:lineRule="auto"/>
+        <w:ind w:right="0" w:firstLine="0" w:left="0"/>
+        <w:jc w:val="left"/>
+        <w:rPr>
+          <w:sz w:val="20"/>
+          <w:szCs w:val="20"/>
+        </w:rPr>
+      </w:pPr>
+      <w:r>
+        <w:rPr>
+          <w:color w:val="000000"/>
+          <w:sz w:val="20"/>
+          <w:szCs w:val="20"/>
+          <w:highlight w:val="none"/>
+        </w:rPr>
+      </w:r>
+      <w:r>
+        <w:rPr>
+          <w:sz w:val="20"/>
+          <w:szCs w:val="20"/>
+        </w:rPr>
+      </w:r>
+    </w:p>
+    <w:p>
+      <w:pPr>
+        <w:pBdr>
+          <w:top w:val="none" w:color="000000" w:sz="4" w:space="0"/>
+          <w:left w:val="none" w:color="000000" w:sz="4" w:space="0"/>
+          <w:bottom w:val="none" w:color="000000" w:sz="4" w:space="0"/>
+          <w:right w:val="none" w:color="000000" w:sz="4" w:space="0"/>
+          <w:between w:val="none" w:color="000000" w:sz="4" w:space="0"/>
+        </w:pBdr>
+        <w:spacing w:line="240" w:lineRule="auto"/>
+        <w:ind w:right="0" w:firstLine="0" w:left="0"/>
+        <w:jc w:val="left"/>
+        <w:rPr>
+          <w:sz w:val="20"/>
+          <w:szCs w:val="20"/>
+        </w:rPr>
+      </w:pPr>
+      <w:r>
+        <w:rPr>
+          <w:color w:val="000000"/>
+          <w:sz w:val="20"/>
+          <w:szCs w:val="20"/>
+          <w:highlight w:val="none"/>
+        </w:rPr>
+        <w:t xml:space="preserve"># Запуск сервера</w:t>
+      </w:r>
+      <w:r>
+        <w:rPr>
+          <w:sz w:val="20"/>
+          <w:szCs w:val="20"/>
+        </w:rPr>
+      </w:r>
+    </w:p>
+    <w:p>
+      <w:pPr>
+        <w:pBdr>
+          <w:top w:val="none" w:color="000000" w:sz="4" w:space="0"/>
+          <w:left w:val="none" w:color="000000" w:sz="4" w:space="0"/>
+          <w:bottom w:val="none" w:color="000000" w:sz="4" w:space="0"/>
+          <w:right w:val="none" w:color="000000" w:sz="4" w:space="0"/>
+          <w:between w:val="none" w:color="000000" w:sz="4" w:space="0"/>
+        </w:pBdr>
+        <w:spacing w:line="240" w:lineRule="auto"/>
+        <w:ind w:right="0" w:firstLine="0" w:left="0"/>
+        <w:jc w:val="left"/>
+        <w:rPr>
+          <w:sz w:val="20"/>
+          <w:szCs w:val="20"/>
+        </w:rPr>
+      </w:pPr>
+      <w:r>
+        <w:rPr>
+          <w:color w:val="000000"/>
+          <w:sz w:val="20"/>
+          <w:szCs w:val="20"/>
+          <w:highlight w:val="none"/>
+        </w:rPr>
+        <w:t xml:space="preserve">if __name__ == '__main__':</w:t>
+      </w:r>
+      <w:r>
+        <w:rPr>
+          <w:sz w:val="20"/>
+          <w:szCs w:val="20"/>
+        </w:rPr>
+      </w:r>
+    </w:p>
+    <w:p>
+      <w:pPr>
+        <w:pBdr>
+          <w:top w:val="none" w:color="000000" w:sz="4" w:space="0"/>
+          <w:left w:val="none" w:color="000000" w:sz="4" w:space="0"/>
+          <w:bottom w:val="none" w:color="000000" w:sz="4" w:space="0"/>
+          <w:right w:val="none" w:color="000000" w:sz="4" w:space="0"/>
+          <w:between w:val="none" w:color="000000" w:sz="4" w:space="0"/>
+        </w:pBdr>
+        <w:spacing w:line="240" w:lineRule="auto"/>
+        <w:ind w:right="0" w:firstLine="0" w:left="0"/>
+        <w:jc w:val="left"/>
+        <w:rPr>
+          <w:color w:val="000000"/>
+          <w:sz w:val="20"/>
+          <w:szCs w:val="20"/>
+          <w:highlight w:val="none"/>
+        </w:rPr>
+      </w:pPr>
+      <w:r>
+        <w:rPr>
+          <w:color w:val="000000"/>
+          <w:sz w:val="20"/>
+          <w:szCs w:val="20"/>
+          <w:highlight w:val="none"/>
+        </w:rPr>
+        <w:t xml:space="preserve">    app.run_server(debug=True)</w:t>
+      </w:r>
+      <w:r>
+        <w:rPr>
+          <w:color w:val="000000"/>
+          <w:sz w:val="20"/>
+          <w:szCs w:val="20"/>
+          <w:highlight w:val="none"/>
+        </w:rPr>
+      </w:r>
+      <w:r>
+        <w:rPr>
+          <w:color w:val="000000"/>
+          <w:sz w:val="20"/>
+          <w:szCs w:val="20"/>
+          <w:highlight w:val="none"/>
+        </w:rPr>
+      </w:r>
+    </w:p>
+    <w:p>
+      <w:pPr>
+        <w:pBdr>
+          <w:top w:val="none" w:color="000000" w:sz="4" w:space="0"/>
+          <w:left w:val="none" w:color="000000" w:sz="4" w:space="0"/>
+          <w:bottom w:val="none" w:color="000000" w:sz="4" w:space="0"/>
+          <w:right w:val="none" w:color="000000" w:sz="4" w:space="0"/>
+          <w:between w:val="none" w:color="000000" w:sz="4" w:space="0"/>
+        </w:pBdr>
+        <w:spacing w:line="240" w:lineRule="auto"/>
+        <w:ind w:right="0" w:firstLine="0" w:left="0"/>
+        <w:jc w:val="left"/>
         <w:rPr>
           <w:color w:val="000000"/>
           <w:highlight w:val="none"/>
           <w:lang w:val="undefined"/>
         </w:rPr>
+      </w:pPr>
+      <w:r>
+        <w:rPr>
+          <w:color w:val="000000"/>
+          <w:highlight w:val="none"/>
+          <w:lang w:val="undefined"/>
+        </w:rPr>
+      </w:r>
+      <w:r>
+        <w:rPr>
+          <w:color w:val="000000"/>
+          <w:highlight w:val="none"/>
+          <w:lang w:val="undefined"/>
+        </w:rPr>
+      </w:r>
+    </w:p>
+    <w:p>
+      <w:pPr>
+        <w:pBdr>
+          <w:top w:val="none" w:color="000000" w:sz="4" w:space="0"/>
+          <w:left w:val="none" w:color="000000" w:sz="4" w:space="0"/>
+          <w:bottom w:val="none" w:color="000000" w:sz="4" w:space="0"/>
+          <w:right w:val="none" w:color="000000" w:sz="4" w:space="0"/>
+          <w:between w:val="none" w:color="000000" w:sz="4" w:space="0"/>
+        </w:pBdr>
+        <w:spacing w:line="240" w:lineRule="auto"/>
+        <w:ind w:right="0" w:firstLine="0" w:left="0"/>
+        <w:jc w:val="left"/>
+        <w:rPr>
+          <w:color w:val="000000"/>
+          <w:highlight w:val="none"/>
+          <w:lang w:val="undefined"/>
+        </w:rPr>
+      </w:pPr>
+      <w:r>
+        <w:rPr>
+          <w:color w:val="000000"/>
+          <w:highlight w:val="none"/>
+          <w:lang w:val="undefined"/>
+        </w:rPr>
+        <w:t xml:space="preserve">Скриншот программы:</w:t>
+      </w:r>
+      <w:r>
+        <w:rPr>
+          <w:color w:val="000000"/>
+          <w:highlight w:val="none"/>
+          <w:lang w:val="undefined"/>
+        </w:rPr>
+      </w:r>
+    </w:p>
+    <w:p>
+      <w:pPr>
+        <w:pBdr>
+          <w:top w:val="none" w:color="000000" w:sz="4" w:space="0"/>
+          <w:left w:val="none" w:color="000000" w:sz="4" w:space="0"/>
+          <w:bottom w:val="none" w:color="000000" w:sz="4" w:space="0"/>
+          <w:right w:val="none" w:color="000000" w:sz="4" w:space="0"/>
+          <w:between w:val="none" w:color="000000" w:sz="4" w:space="0"/>
+        </w:pBdr>
+        <w:spacing w:line="240" w:lineRule="auto"/>
+        <w:ind w:right="0" w:firstLine="0" w:left="0"/>
+        <w:jc w:val="left"/>
+        <w:rPr>
+          <w:color w:val="000000"/>
+          <w:highlight w:val="none"/>
+        </w:rPr>
+      </w:pPr>
+      <w:r>
+        <w:rPr>
+          <w:color w:val="000000"/>
+          <w:highlight w:val="none"/>
+        </w:rPr>
+      </w:r>
+      <w:r>
+        <mc:AlternateContent>
+          <mc:Choice Requires="wpg">
+            <w:drawing>
+              <wp:inline xmlns:wp="http://schemas.openxmlformats.org/drawingml/2006/wordprocessingDrawing" distT="0" distB="0" distL="0" distR="0">
+                <wp:extent cx="6449060" cy="2532298"/>
+                <wp:effectExtent l="0" t="0" r="0" b="0"/>
+                <wp:docPr id="2" name=""/>
+                <wp:cNvGraphicFramePr>
+                  <a:graphicFrameLocks xmlns:a="http://schemas.openxmlformats.org/drawingml/2006/main" noChangeAspect="1"/>
+                </wp:cNvGraphicFramePr>
+                <a:graphic xmlns:a="http://schemas.openxmlformats.org/drawingml/2006/main">
+                  <a:graphicData uri="http://schemas.openxmlformats.org/drawingml/2006/picture">
+                    <pic:pic xmlns:pic="http://schemas.openxmlformats.org/drawingml/2006/picture">
+                      <pic:nvPicPr>
+                        <pic:cNvPr id="2033240469" name=""/>
+                        <pic:cNvPicPr>
+                          <a:picLocks noChangeAspect="1"/>
+                        </pic:cNvPicPr>
+                        <pic:nvPr/>
+                      </pic:nvPicPr>
+                      <pic:blipFill>
+                        <a:blip r:embed="rId13"/>
+                        <a:stretch/>
+                      </pic:blipFill>
+                      <pic:spPr bwMode="auto">
+                        <a:xfrm>
+                          <a:off x="0" y="0"/>
+                          <a:ext cx="6449059" cy="2532297"/>
+                        </a:xfrm>
+                        <a:prstGeom prst="rect">
+                          <a:avLst/>
+                        </a:prstGeom>
+                      </pic:spPr>
+                    </pic:pic>
+                  </a:graphicData>
+                </a:graphic>
+              </wp:inline>
+            </w:drawing>
+          </mc:Choice>
+          <mc:Fallback>
+            <w:pict>
+              <v:shapetype id="_x0000_t75" coordsize="21600,21600" o:spt="75" o:preferrelative="t" path="m@4@5l@4@11@9@11@9@5xe" filled="f" stroked="f">
+                <v:stroke joinstyle="miter"/>
+                <v:formulas>
+                  <v:f eqn="if lineDrawn pixelLineWidth 0"/>
+                  <v:f eqn="sum @0 1 0"/>
+                  <v:f eqn="sum 0 0 @1"/>
+                  <v:f eqn="prod @2 1 2"/>
+                  <v:f eqn="prod @3 21600 pixelWidth"/>
+                  <v:f eqn="prod @3 21600 pixelHeight"/>
+                  <v:f eqn="sum @0 0 1"/>
+                  <v:f eqn="prod @6 1 2"/>
+                  <v:f eqn="prod @7 21600 pixelWidth"/>
+                  <v:f eqn="sum @8 21600 0"/>
+                  <v:f eqn="prod @7 21600 pixelHeight"/>
+                  <v:f eqn="sum @10 21600 0"/>
+                </v:formulas>
+                <v:path o:extrusionok="f" gradientshapeok="t" o:connecttype="rect"/>
+                <o:lock v:ext="edit" aspectratio="t"/>
+              </v:shapetype>
+              <v:shape id="_x0000_i1" o:spid="_x0000_s1" type="#_x0000_t75" style="width:507.80pt;height:199.39pt;mso-wrap-distance-left:0.00pt;mso-wrap-distance-top:0.00pt;mso-wrap-distance-right:0.00pt;mso-wrap-distance-bottom:0.00pt;z-index:1;" stroked="false">
+                <v:imagedata r:id="rId13" o:title=""/>
+                <o:lock v:ext="edit" rotation="t"/>
+              </v:shape>
+            </w:pict>
+          </mc:Fallback>
+        </mc:AlternateContent>
+      </w:r>
+      <w:r>
+        <w:rPr>
+          <w:color w:val="000000"/>
+          <w:highlight w:val="none"/>
+        </w:rPr>
+      </w:r>
+      <w:r>
+        <w:rPr>
+          <w:color w:val="000000"/>
+          <w:highlight w:val="none"/>
+        </w:rPr>
+      </w:r>
+    </w:p>
+    <w:p>
+      <w:pPr>
+        <w:pBdr>
+          <w:top w:val="none" w:color="000000" w:sz="4" w:space="0"/>
+          <w:left w:val="none" w:color="000000" w:sz="4" w:space="0"/>
+          <w:bottom w:val="none" w:color="000000" w:sz="4" w:space="0"/>
+          <w:right w:val="none" w:color="000000" w:sz="4" w:space="0"/>
+          <w:between w:val="none" w:color="000000" w:sz="4" w:space="0"/>
+        </w:pBdr>
+        <w:spacing w:line="240" w:lineRule="auto"/>
+        <w:ind w:right="0" w:firstLine="0" w:left="0"/>
+        <w:jc w:val="left"/>
+        <w:rPr>
+          <w:color w:val="000000"/>
+          <w:highlight w:val="none"/>
+          <w:lang w:val="undefined"/>
+        </w:rPr>
+      </w:pPr>
+      <w:r>
+        <w:rPr>
+          <w:color w:val="000000"/>
+          <w:highlight w:val="none"/>
+          <w:lang w:val="undefined"/>
+        </w:rPr>
         <w:t xml:space="preserve">Выводы:</w:t>
+      </w:r>
+      <w:r>
+        <w:rPr>
+          <w:color w:val="000000"/>
+          <w:highlight w:val="none"/>
+          <w:lang w:val="undefined"/>
+        </w:rPr>
+      </w:r>
+    </w:p>
+    <w:p>
+      <w:pPr>
+        <w:pBdr>
+          <w:top w:val="none" w:color="000000" w:sz="4" w:space="0"/>
+          <w:left w:val="none" w:color="000000" w:sz="4" w:space="0"/>
+          <w:bottom w:val="none" w:color="000000" w:sz="4" w:space="0"/>
+          <w:right w:val="none" w:color="000000" w:sz="4" w:space="0"/>
+          <w:between w:val="none" w:color="000000" w:sz="4" w:space="0"/>
+        </w:pBdr>
+        <w:spacing w:line="240" w:lineRule="auto"/>
+        <w:ind w:right="0" w:firstLine="0" w:left="0"/>
+        <w:jc w:val="left"/>
+        <w:rPr>
+          <w:color w:val="000000"/>
+          <w:highlight w:val="none"/>
+        </w:rPr>
+      </w:pPr>
+      <w:r>
+        <w:rPr>
+          <w:color w:val="000000"/>
+          <w:highlight w:val="none"/>
+          <w:lang w:val="undefined"/>
+        </w:rPr>
+        <w:t xml:space="preserve">Создана программа выводящая гистограмму курсов валют относительно базовой валюты, а также конвертор валют.</w:t>
       </w:r>
       <w:r>
         <w:rPr>

</xml_diff>